<commit_message>
Finished session 1 and 2
</commit_message>
<xml_diff>
--- a/reports/TE293_ProjetoIntegradoA_Relatorio1_Erik_Pedro.docx
+++ b/reports/TE293_ProjetoIntegradoA_Relatorio1_Erik_Pedro.docx
@@ -2179,7 +2179,19 @@
         <w:rPr>
           <w:rFonts w:cs="Arial"/>
         </w:rPr>
-        <w:t xml:space="preserve"> Como é de se esperar, a comunidade acadêmica da UFPR aumentou e a tendência é de que continue a crescer.</w:t>
+        <w:t xml:space="preserve"> Como é de se esperar, a comunidade acadêmica da UFPR aumentou e a tendência é de que continue a crescer</w:t>
+      </w:r>
+      <w:r>
+        <w:rPr>
+          <w:rFonts w:cs="Arial"/>
+        </w:rPr>
+        <w:t xml:space="preserve"> (PROPLAN UFPR, 2014)</w:t>
+      </w:r>
+      <w:r>
+        <w:rPr>
+          <w:rFonts w:cs="Arial"/>
+        </w:rPr>
+        <w:t>.</w:t>
       </w:r>
     </w:p>
     <w:p>
@@ -2204,7 +2216,19 @@
         <w:rPr>
           <w:rFonts w:cs="Arial"/>
         </w:rPr>
-        <w:t xml:space="preserve"> o RU conta com 4 unidades em Curitiba e outras 4 nos campis do interior</w:t>
+        <w:t xml:space="preserve"> o RU conta com 4 unidades e</w:t>
+      </w:r>
+      <w:r>
+        <w:rPr>
+          <w:rFonts w:cs="Arial"/>
+        </w:rPr>
+        <w:t>m Curitiba e outras 4 nos campi</w:t>
+      </w:r>
+      <w:r>
+        <w:rPr>
+          <w:rFonts w:cs="Arial"/>
+        </w:rPr>
+        <w:t xml:space="preserve"> do interior</w:t>
       </w:r>
       <w:r>
         <w:rPr>
@@ -2222,20 +2246,20 @@
         <w:rPr>
           <w:rFonts w:cs="Arial"/>
         </w:rPr>
-        <w:t xml:space="preserve">Na conjuntura atual, é impossível não deparar-se com grandes filas e verdadeiros “congestionamentos” nos horários de pico, seja na sede do RU Politécnico, Central, Agrárias ou Jardim Botânico. </w:t>
-      </w:r>
-      <w:r>
-        <w:rPr>
-          <w:rFonts w:cs="Arial"/>
-        </w:rPr>
-        <w:t xml:space="preserve">Na verdade, o problema das longas filas não </w:t>
+        <w:t xml:space="preserve">Na conjuntura atual, é impossível não deparar-se com grandes filas e verdadeiros “congestionamentos” nos horários de pico, seja na sede do RU Politécnico, </w:t>
       </w:r>
       <w:r>
         <w:rPr>
           <w:rFonts w:cs="Arial"/>
         </w:rPr>
         <w:lastRenderedPageBreak/>
-        <w:t>é recente: alunos já realizaram protestos a mais de 10 anos atrás cobrando melhorias (TRIBUNA</w:t>
+        <w:t xml:space="preserve">Central, Agrárias ou Jardim Botânico. </w:t>
+      </w:r>
+      <w:r>
+        <w:rPr>
+          <w:rFonts w:cs="Arial"/>
+        </w:rPr>
+        <w:t>Na verdade, o problema das longas filas não é recente: alunos já realizaram protestos a mais de 10 anos atrás cobrando melhorias (TRIBUNA</w:t>
       </w:r>
       <w:r>
         <w:rPr>
@@ -2272,7 +2296,488 @@
         <w:rPr>
           <w:rFonts w:cs="Arial"/>
         </w:rPr>
-        <w:t xml:space="preserve">O sistema atual de acesso ao RU funciona da seguinte maneira: </w:t>
+        <w:t xml:space="preserve">Sendo assim, </w:t>
+      </w:r>
+      <w:r>
+        <w:rPr>
+          <w:rFonts w:cs="Arial"/>
+        </w:rPr>
+        <w:t xml:space="preserve">o desenvolvimento de </w:t>
+      </w:r>
+      <w:r>
+        <w:rPr>
+          <w:rFonts w:cs="Arial"/>
+        </w:rPr>
+        <w:t xml:space="preserve">um sistema de acesso </w:t>
+      </w:r>
+      <w:r>
+        <w:rPr>
+          <w:rFonts w:cs="Arial"/>
+        </w:rPr>
+        <w:t>simples e ágil</w:t>
+      </w:r>
+      <w:r>
+        <w:rPr>
+          <w:rFonts w:cs="Arial"/>
+        </w:rPr>
+        <w:t xml:space="preserve">, </w:t>
+      </w:r>
+      <w:r>
+        <w:rPr>
+          <w:rFonts w:cs="Arial"/>
+        </w:rPr>
+        <w:t xml:space="preserve">mas que garanta a segurança e a comodidade dos que o utilizam torna-se pertinente. Além de gerar maior organização no acesso e diminuição </w:t>
+      </w:r>
+      <w:r>
+        <w:rPr>
+          <w:rFonts w:cs="Arial"/>
+        </w:rPr>
+        <w:t>n</w:t>
+      </w:r>
+      <w:r>
+        <w:rPr>
+          <w:rFonts w:cs="Arial"/>
+        </w:rPr>
+        <w:t xml:space="preserve">o tamanho das filas, </w:t>
+      </w:r>
+      <w:r>
+        <w:rPr>
+          <w:rFonts w:cs="Arial"/>
+        </w:rPr>
+        <w:t xml:space="preserve">fraudes serão evitadas e, </w:t>
+      </w:r>
+      <w:r>
+        <w:rPr>
+          <w:rFonts w:cs="Arial"/>
+        </w:rPr>
+        <w:t>por consequência, estudantes,</w:t>
+      </w:r>
+      <w:r>
+        <w:rPr>
+          <w:rFonts w:cs="Arial"/>
+        </w:rPr>
+        <w:t xml:space="preserve"> professores e técnicos ganharão</w:t>
+      </w:r>
+      <w:r>
+        <w:rPr>
+          <w:rFonts w:cs="Arial"/>
+        </w:rPr>
+        <w:t xml:space="preserve"> </w:t>
+      </w:r>
+      <w:r>
+        <w:rPr>
+          <w:rFonts w:cs="Arial"/>
+        </w:rPr>
+        <w:t>mais tempo e poderão despendê-lo de forma mais proveitosa em atividades acadêmicas, ao invés de permanecer numa longa fila de acesso aos restaurantes</w:t>
+      </w:r>
+      <w:r>
+        <w:rPr>
+          <w:rFonts w:cs="Arial"/>
+        </w:rPr>
+        <w:t xml:space="preserve"> universitários</w:t>
+      </w:r>
+      <w:r>
+        <w:rPr>
+          <w:rFonts w:cs="Arial"/>
+        </w:rPr>
+        <w:t>.</w:t>
+      </w:r>
+      <w:r>
+        <w:rPr>
+          <w:rFonts w:cs="Arial"/>
+        </w:rPr>
+        <w:t xml:space="preserve">  </w:t>
+      </w:r>
+    </w:p>
+    <w:p>
+      <w:pPr>
+        <w:rPr>
+          <w:rFonts w:cs="Arial"/>
+        </w:rPr>
+      </w:pPr>
+    </w:p>
+    <w:p>
+      <w:pPr>
+        <w:rPr>
+          <w:rFonts w:cs="Arial"/>
+        </w:rPr>
+      </w:pPr>
+    </w:p>
+    <w:p>
+      <w:pPr>
+        <w:rPr>
+          <w:rFonts w:cs="Arial"/>
+        </w:rPr>
+      </w:pPr>
+    </w:p>
+    <w:p>
+      <w:pPr>
+        <w:rPr>
+          <w:rFonts w:cs="Arial"/>
+        </w:rPr>
+      </w:pPr>
+    </w:p>
+    <w:p>
+      <w:pPr>
+        <w:pStyle w:val="Heading3"/>
+      </w:pPr>
+      <w:bookmarkStart w:id="3" w:name="_Toc451798328"/>
+      <w:bookmarkStart w:id="4" w:name="_Toc462059138"/>
+      <w:r>
+        <w:t>Objetivo Geral</w:t>
+      </w:r>
+      <w:bookmarkEnd w:id="3"/>
+      <w:bookmarkEnd w:id="4"/>
+    </w:p>
+    <w:p>
+      <w:r>
+        <w:rPr>
+          <w:rFonts w:cs="Arial"/>
+        </w:rPr>
+        <w:t>Desenvolver um</w:t>
+      </w:r>
+      <w:r>
+        <w:rPr>
+          <w:rFonts w:cs="Arial"/>
+        </w:rPr>
+        <w:t xml:space="preserve"> projeto </w:t>
+      </w:r>
+      <w:r>
+        <w:rPr>
+          <w:rFonts w:cs="Arial"/>
+        </w:rPr>
+        <w:t xml:space="preserve">de controle de acesso aos Restaurantes Universitários, através de leitores de código de barras, sistema de créditos e uma plataforma </w:t>
+      </w:r>
+      <w:r>
+        <w:rPr>
+          <w:rFonts w:cs="Arial"/>
+          <w:i/>
+        </w:rPr>
+        <w:t>WEB</w:t>
+      </w:r>
+      <w:r>
+        <w:rPr>
+          <w:rFonts w:cs="Arial"/>
+        </w:rPr>
+        <w:t xml:space="preserve"> de gerenciamento.</w:t>
+      </w:r>
+    </w:p>
+    <w:p>
+      <w:pPr>
+        <w:pStyle w:val="Heading3"/>
+      </w:pPr>
+      <w:bookmarkStart w:id="5" w:name="_Toc451798329"/>
+      <w:bookmarkStart w:id="6" w:name="_Toc462059139"/>
+      <w:r>
+        <w:t>Objetivos Específicos</w:t>
+      </w:r>
+      <w:bookmarkEnd w:id="5"/>
+      <w:bookmarkEnd w:id="6"/>
+    </w:p>
+    <w:p>
+      <w:pPr>
+        <w:rPr>
+          <w:rFonts w:cs="Arial"/>
+        </w:rPr>
+      </w:pPr>
+      <w:r>
+        <w:rPr>
+          <w:rFonts w:cs="Arial"/>
+        </w:rPr>
+        <w:t>Dentre</w:t>
+      </w:r>
+      <w:r>
+        <w:rPr>
+          <w:rFonts w:cs="Arial"/>
+        </w:rPr>
+        <w:t xml:space="preserve"> os</w:t>
+      </w:r>
+      <w:r>
+        <w:rPr>
+          <w:rFonts w:cs="Arial"/>
+        </w:rPr>
+        <w:t xml:space="preserve"> principais objetivos específicos destacam-se:</w:t>
+      </w:r>
+    </w:p>
+    <w:p>
+      <w:pPr>
+        <w:numPr>
+          <w:ilvl w:val="0"/>
+          <w:numId w:val="2"/>
+        </w:numPr>
+        <w:rPr>
+          <w:rFonts w:cs="Arial"/>
+        </w:rPr>
+      </w:pPr>
+      <w:r>
+        <w:rPr>
+          <w:rFonts w:cs="Arial"/>
+        </w:rPr>
+        <w:t xml:space="preserve">Desenvolver e implementar um </w:t>
+      </w:r>
+      <w:r>
+        <w:rPr>
+          <w:rFonts w:cs="Arial"/>
+          <w:i/>
+        </w:rPr>
+        <w:t xml:space="preserve">site, </w:t>
+      </w:r>
+      <w:r>
+        <w:rPr>
+          <w:rFonts w:cs="Arial"/>
+        </w:rPr>
+        <w:t xml:space="preserve">em servidor </w:t>
+      </w:r>
+      <w:r>
+        <w:rPr>
+          <w:rFonts w:cs="Arial"/>
+        </w:rPr>
+        <w:t>próprio</w:t>
+      </w:r>
+      <w:r>
+        <w:rPr>
+          <w:rFonts w:cs="Arial"/>
+        </w:rPr>
+        <w:t xml:space="preserve">, para que os usuários possam efetuar o seu cadastro e </w:t>
+      </w:r>
+      <w:r>
+        <w:rPr>
+          <w:rFonts w:cs="Arial"/>
+        </w:rPr>
+        <w:t>controlar seus créditos;</w:t>
+      </w:r>
+    </w:p>
+    <w:p>
+      <w:pPr>
+        <w:numPr>
+          <w:ilvl w:val="0"/>
+          <w:numId w:val="2"/>
+        </w:numPr>
+        <w:rPr>
+          <w:rFonts w:cs="Arial"/>
+        </w:rPr>
+      </w:pPr>
+      <w:r>
+        <w:rPr>
+          <w:rFonts w:cs="Arial"/>
+        </w:rPr>
+        <w:t xml:space="preserve">Criar e </w:t>
+      </w:r>
+      <w:r>
+        <w:rPr>
+          <w:rFonts w:cs="Arial"/>
+        </w:rPr>
+        <w:t>estruturar</w:t>
+      </w:r>
+      <w:r>
+        <w:rPr>
+          <w:rFonts w:cs="Arial"/>
+        </w:rPr>
+        <w:t xml:space="preserve"> uma base de dados para controle e gerenciamento das informações dos usuários</w:t>
+      </w:r>
+      <w:r>
+        <w:rPr>
+          <w:rFonts w:cs="Arial"/>
+        </w:rPr>
+        <w:t xml:space="preserve"> e suas transações</w:t>
+      </w:r>
+      <w:r>
+        <w:rPr>
+          <w:rFonts w:cs="Arial"/>
+        </w:rPr>
+        <w:t>;</w:t>
+      </w:r>
+    </w:p>
+    <w:p>
+      <w:pPr>
+        <w:numPr>
+          <w:ilvl w:val="0"/>
+          <w:numId w:val="2"/>
+        </w:numPr>
+        <w:rPr>
+          <w:rFonts w:cs="Arial"/>
+        </w:rPr>
+      </w:pPr>
+      <w:r>
+        <w:rPr>
+          <w:rFonts w:cs="Arial"/>
+        </w:rPr>
+        <w:t>Desenvolver um protótipo de cliente que irá atuar lendo códigos de barras e consultando a base de dados pela rede;</w:t>
+      </w:r>
+    </w:p>
+    <w:p>
+      <w:pPr>
+        <w:numPr>
+          <w:ilvl w:val="0"/>
+          <w:numId w:val="2"/>
+        </w:numPr>
+        <w:rPr>
+          <w:rFonts w:cs="Arial"/>
+        </w:rPr>
+      </w:pPr>
+      <w:r>
+        <w:rPr>
+          <w:rFonts w:cs="Arial"/>
+        </w:rPr>
+        <w:lastRenderedPageBreak/>
+        <w:t>Utilizar uma plataforma segura e eficiente para inserção de créditos;</w:t>
+      </w:r>
+    </w:p>
+    <w:p>
+      <w:pPr>
+        <w:numPr>
+          <w:ilvl w:val="0"/>
+          <w:numId w:val="2"/>
+        </w:numPr>
+        <w:rPr>
+          <w:rFonts w:cs="Arial"/>
+        </w:rPr>
+      </w:pPr>
+      <w:r>
+        <w:rPr>
+          <w:rFonts w:cs="Arial"/>
+        </w:rPr>
+        <w:t xml:space="preserve">Disponibilizar um aplicativo para </w:t>
+      </w:r>
+      <w:r>
+        <w:rPr>
+          <w:rFonts w:cs="Arial"/>
+          <w:i/>
+        </w:rPr>
+        <w:t>smartphones</w:t>
+      </w:r>
+      <w:r>
+        <w:rPr>
+          <w:rFonts w:cs="Arial"/>
+        </w:rPr>
+        <w:t xml:space="preserve"> capaz de realizar consultas ao cadastro do usuário;</w:t>
+      </w:r>
+    </w:p>
+    <w:p>
+      <w:pPr>
+        <w:numPr>
+          <w:ilvl w:val="0"/>
+          <w:numId w:val="2"/>
+        </w:numPr>
+        <w:rPr>
+          <w:rFonts w:cs="Arial"/>
+        </w:rPr>
+      </w:pPr>
+      <w:r>
+        <w:rPr>
+          <w:rFonts w:cs="Arial"/>
+        </w:rPr>
+        <w:t xml:space="preserve">Enviar </w:t>
+      </w:r>
+      <w:r>
+        <w:rPr>
+          <w:rFonts w:cs="Arial"/>
+          <w:i/>
+        </w:rPr>
+        <w:t xml:space="preserve">emails </w:t>
+      </w:r>
+      <w:r>
+        <w:rPr>
+          <w:rFonts w:cs="Arial"/>
+        </w:rPr>
+        <w:t>de confirmação automáticos após preenchimento do formulário de cadastro;</w:t>
+      </w:r>
+    </w:p>
+    <w:p>
+      <w:pPr>
+        <w:numPr>
+          <w:ilvl w:val="0"/>
+          <w:numId w:val="2"/>
+        </w:numPr>
+        <w:rPr>
+          <w:rFonts w:cs="Arial"/>
+        </w:rPr>
+      </w:pPr>
+      <w:r>
+        <w:rPr>
+          <w:rFonts w:cs="Arial"/>
+        </w:rPr>
+        <w:t>Ampliar a gama de utilizações do sistema para outros departamentos da universidade (empréstimo de equipamentos, biblioteca, etc).</w:t>
+      </w:r>
+    </w:p>
+    <w:p>
+      <w:pPr>
+        <w:ind w:firstLine="0"/>
+        <w:rPr>
+          <w:rFonts w:cs="Arial"/>
+        </w:rPr>
+      </w:pPr>
+    </w:p>
+    <w:p>
+      <w:pPr>
+        <w:ind w:firstLine="0"/>
+        <w:rPr>
+          <w:rFonts w:cs="Arial"/>
+        </w:rPr>
+      </w:pPr>
+    </w:p>
+    <w:p>
+      <w:pPr>
+        <w:ind w:firstLine="0"/>
+        <w:rPr>
+          <w:rFonts w:cs="Arial"/>
+        </w:rPr>
+      </w:pPr>
+    </w:p>
+    <w:p>
+      <w:pPr>
+        <w:ind w:firstLine="0"/>
+        <w:rPr>
+          <w:rFonts w:cs="Arial"/>
+        </w:rPr>
+      </w:pPr>
+    </w:p>
+    <w:p>
+      <w:pPr>
+        <w:pStyle w:val="Heading1"/>
+      </w:pPr>
+      <w:bookmarkStart w:id="7" w:name="_Toc462059141"/>
+      <w:r>
+        <w:t>FUNDAMENTAÇÃO TEÓRICA</w:t>
+      </w:r>
+      <w:bookmarkEnd w:id="7"/>
+    </w:p>
+    <w:p>
+      <w:pPr>
+        <w:ind w:firstLine="0"/>
+      </w:pPr>
+    </w:p>
+    <w:p>
+      <w:pPr>
+        <w:pStyle w:val="Heading2"/>
+      </w:pPr>
+      <w:r>
+        <w:t>VISÃO GERAL</w:t>
+      </w:r>
+    </w:p>
+    <w:p>
+      <w:pPr>
+        <w:rPr>
+          <w:rFonts w:cs="Arial"/>
+        </w:rPr>
+      </w:pPr>
+      <w:r>
+        <w:rPr>
+          <w:rFonts w:cs="Arial"/>
+        </w:rPr>
+        <w:t xml:space="preserve">O </w:t>
+      </w:r>
+      <w:r>
+        <w:rPr>
+          <w:rFonts w:cs="Arial"/>
+        </w:rPr>
+        <w:t>procedimento atual</w:t>
+      </w:r>
+      <w:r>
+        <w:rPr>
+          <w:rFonts w:cs="Arial"/>
+        </w:rPr>
+        <w:t xml:space="preserve"> de acesso ao RU é um tanto burocrático. Ele está devidamente descrito nos passos a seguir: </w:t>
       </w:r>
     </w:p>
     <w:p>
@@ -2357,86 +2862,52 @@
         <w:rPr>
           <w:rFonts w:cs="Arial"/>
         </w:rPr>
-        <w:t xml:space="preserve">Evidentemente, tal processo gera um certo retardo no acesso ao RU, além </w:t>
-      </w:r>
-      <w:r>
-        <w:rPr>
-          <w:rFonts w:cs="Arial"/>
-        </w:rPr>
-        <w:t xml:space="preserve">de ser pouco eficiente em termos de controle e agilidade. Dificuldades com o troco são </w:t>
-      </w:r>
-      <w:r>
-        <w:rPr>
-          <w:rFonts w:cs="Arial"/>
-        </w:rPr>
-        <w:t>igualmente comuns</w:t>
-      </w:r>
-      <w:r>
-        <w:rPr>
-          <w:rFonts w:cs="Arial"/>
-        </w:rPr>
-        <w:t xml:space="preserve"> e o manuseio de cédulas de dinheiro e moedas antes da refeição pode ser desagradável. </w:t>
-      </w:r>
-    </w:p>
-    <w:p>
-      <w:pPr>
-        <w:rPr>
-          <w:rFonts w:cs="Arial"/>
-        </w:rPr>
-      </w:pPr>
-      <w:r>
-        <w:rPr>
-          <w:rFonts w:cs="Arial"/>
-        </w:rPr>
-        <w:t xml:space="preserve">Sendo assim, </w:t>
-      </w:r>
-      <w:r>
-        <w:rPr>
-          <w:rFonts w:cs="Arial"/>
-        </w:rPr>
-        <w:t xml:space="preserve">o desenvolvimento de </w:t>
-      </w:r>
-      <w:r>
-        <w:rPr>
-          <w:rFonts w:cs="Arial"/>
-        </w:rPr>
-        <w:t xml:space="preserve">um sistema de acesso </w:t>
-      </w:r>
-      <w:r>
-        <w:rPr>
-          <w:rFonts w:cs="Arial"/>
-        </w:rPr>
-        <w:t>simples e ágil</w:t>
-      </w:r>
-      <w:r>
-        <w:rPr>
-          <w:rFonts w:cs="Arial"/>
-        </w:rPr>
-        <w:t xml:space="preserve">, </w:t>
-      </w:r>
-      <w:r>
-        <w:rPr>
-          <w:rFonts w:cs="Arial"/>
-        </w:rPr>
-        <w:t xml:space="preserve">mas que garanta a segurança e a comodidade dos que o utilizam torna-se pertinente. Além de gerar maior organização no acesso e diminuição </w:t>
-      </w:r>
-      <w:r>
-        <w:rPr>
-          <w:rFonts w:cs="Arial"/>
-        </w:rPr>
-        <w:t>n</w:t>
-      </w:r>
-      <w:r>
-        <w:rPr>
-          <w:rFonts w:cs="Arial"/>
-        </w:rPr>
-        <w:t>o tamanho das filas, por consequência, estudantes,</w:t>
-      </w:r>
-      <w:r>
-        <w:rPr>
-          <w:rFonts w:cs="Arial"/>
-        </w:rPr>
-        <w:t xml:space="preserve"> professores e técnicos ganharão</w:t>
+        <w:t xml:space="preserve">Evidentemente, tal processo gera um certo retardo no acesso ao RU, além de ser pouco eficiente em termos de controle e agilidade. Dificuldades com o troco </w:t>
+      </w:r>
+      <w:r>
+        <w:rPr>
+          <w:rFonts w:cs="Arial"/>
+        </w:rPr>
+        <w:lastRenderedPageBreak/>
+        <w:t xml:space="preserve">são igualmente comuns e o manuseio de cédulas de dinheiro e moedas antes da refeição pode ser desagradável. </w:t>
+      </w:r>
+    </w:p>
+    <w:p>
+      <w:pPr>
+        <w:rPr>
+          <w:rFonts w:cs="Arial"/>
+        </w:rPr>
+      </w:pPr>
+      <w:r>
+        <w:rPr>
+          <w:rFonts w:cs="Arial"/>
+        </w:rPr>
+        <w:t>Ao redor do mundo, sistemas mais modernos e versáteis já são utilizados. Na Universidade de Luxemburgo, existe um cartão denominado “</w:t>
+      </w:r>
+      <w:r>
+        <w:rPr>
+          <w:rFonts w:cs="Arial"/>
+          <w:i/>
+        </w:rPr>
+        <w:t>mycard”</w:t>
+      </w:r>
+      <w:r>
+        <w:rPr>
+          <w:rFonts w:cs="Arial"/>
+        </w:rPr>
+        <w:t>, mostrado na Figura 1</w:t>
+      </w:r>
+      <w:r>
+        <w:rPr>
+          <w:rFonts w:cs="Arial"/>
+        </w:rPr>
+        <w:t xml:space="preserve">. O aluno pode utilizá-lo nos diversos campi da universidade, tanto para consumir as refeições do restaurante universitário, tanto para fazer lanches ou utilizar máquinas </w:t>
+      </w:r>
+      <w:r>
+        <w:rPr>
+          <w:rFonts w:cs="Arial"/>
+        </w:rPr>
+        <w:t>que vendem comidas e bebidas.</w:t>
       </w:r>
       <w:r>
         <w:rPr>
@@ -2448,13 +2919,38 @@
         <w:rPr>
           <w:rFonts w:cs="Arial"/>
         </w:rPr>
-        <w:t>mais tempo e poderão despendê-lo de forma mais proveitosa em atividades acadêmicas, ao invés de permanecer numa longa fila de acesso aos restaurantes</w:t>
-      </w:r>
-      <w:r>
-        <w:rPr>
-          <w:rFonts w:cs="Arial"/>
-        </w:rPr>
-        <w:t xml:space="preserve"> universitários</w:t>
+        <w:t xml:space="preserve">Funciona como uma espécie de cartão de crédito universitário. </w:t>
+      </w:r>
+      <w:r>
+        <w:rPr>
+          <w:rFonts w:cs="Arial"/>
+        </w:rPr>
+        <w:t xml:space="preserve">A recarga pode ser feita diretamente no caixa do restaurante ou </w:t>
+      </w:r>
+      <w:r>
+        <w:rPr>
+          <w:rFonts w:cs="Arial"/>
+        </w:rPr>
+        <w:t xml:space="preserve">através de uma plataforma </w:t>
+      </w:r>
+      <w:r>
+        <w:rPr>
+          <w:rFonts w:cs="Arial"/>
+          <w:i/>
+        </w:rPr>
+        <w:t>online</w:t>
+      </w:r>
+      <w:r>
+        <w:rPr>
+          <w:rFonts w:cs="Arial"/>
+        </w:rPr>
+        <w:t xml:space="preserve"> </w:t>
+      </w:r>
+      <w:r>
+        <w:rPr>
+          <w:rFonts w:cs="Arial"/>
+        </w:rPr>
+        <w:t>(UNIVERSITY OF LUXEMBOURG, 2016)</w:t>
       </w:r>
       <w:r>
         <w:rPr>
@@ -2462,422 +2958,199 @@
         </w:rPr>
         <w:t>.</w:t>
       </w:r>
-      <w:r>
-        <w:rPr>
-          <w:rFonts w:cs="Arial"/>
-        </w:rPr>
-        <w:t xml:space="preserve">  </w:t>
-      </w:r>
-    </w:p>
-    <w:p>
-      <w:pPr>
-        <w:rPr>
-          <w:rFonts w:cs="Arial"/>
-        </w:rPr>
-      </w:pPr>
-    </w:p>
-    <w:p>
-      <w:pPr>
-        <w:rPr>
-          <w:rFonts w:cs="Arial"/>
-        </w:rPr>
-      </w:pPr>
-    </w:p>
-    <w:p>
-      <w:pPr>
-        <w:rPr>
-          <w:rFonts w:cs="Arial"/>
-        </w:rPr>
-      </w:pPr>
-    </w:p>
-    <w:p>
-      <w:pPr>
-        <w:rPr>
-          <w:rFonts w:cs="Arial"/>
-        </w:rPr>
-      </w:pPr>
-    </w:p>
-    <w:p>
-      <w:pPr>
-        <w:pStyle w:val="Heading3"/>
-      </w:pPr>
-      <w:bookmarkStart w:id="3" w:name="_Toc451798328"/>
-      <w:bookmarkStart w:id="4" w:name="_Toc462059138"/>
-      <w:r>
-        <w:t>Objetivo Geral</w:t>
-      </w:r>
-      <w:bookmarkEnd w:id="3"/>
-      <w:bookmarkEnd w:id="4"/>
-    </w:p>
-    <w:p>
-      <w:r>
-        <w:rPr>
-          <w:rFonts w:cs="Arial"/>
-        </w:rPr>
-        <w:t>Desenvolver um</w:t>
-      </w:r>
-      <w:r>
-        <w:rPr>
-          <w:rFonts w:cs="Arial"/>
-        </w:rPr>
-        <w:t xml:space="preserve"> projeto </w:t>
-      </w:r>
-      <w:r>
-        <w:rPr>
-          <w:rFonts w:cs="Arial"/>
-        </w:rPr>
-        <w:t xml:space="preserve">de controle de acesso aos Restaurantes Universitários, através de leitores de código de barras, sistema de créditos e uma plataforma </w:t>
-      </w:r>
-      <w:r>
-        <w:rPr>
-          <w:rFonts w:cs="Arial"/>
-          <w:i/>
-        </w:rPr>
-        <w:t>WEB</w:t>
-      </w:r>
-      <w:r>
-        <w:rPr>
-          <w:rFonts w:cs="Arial"/>
-        </w:rPr>
-        <w:t xml:space="preserve"> de gerenciamento.</w:t>
-      </w:r>
-    </w:p>
-    <w:p>
-      <w:pPr>
-        <w:pStyle w:val="Heading3"/>
-      </w:pPr>
-      <w:bookmarkStart w:id="5" w:name="_Toc451798329"/>
-      <w:bookmarkStart w:id="6" w:name="_Toc462059139"/>
-      <w:r>
-        <w:t>Objetivos Específicos</w:t>
-      </w:r>
-      <w:bookmarkEnd w:id="5"/>
-      <w:bookmarkEnd w:id="6"/>
-    </w:p>
-    <w:p>
-      <w:pPr>
-        <w:rPr>
-          <w:rFonts w:cs="Arial"/>
-        </w:rPr>
-      </w:pPr>
-      <w:r>
-        <w:rPr>
-          <w:rFonts w:cs="Arial"/>
-        </w:rPr>
-        <w:t>Dentre</w:t>
-      </w:r>
-      <w:r>
-        <w:rPr>
-          <w:rFonts w:cs="Arial"/>
-        </w:rPr>
-        <w:t xml:space="preserve"> os</w:t>
-      </w:r>
-      <w:r>
-        <w:rPr>
-          <w:rFonts w:cs="Arial"/>
-        </w:rPr>
-        <w:t xml:space="preserve"> principais objetivos específicos destacam-se:</w:t>
-      </w:r>
-    </w:p>
-    <w:p>
-      <w:pPr>
-        <w:numPr>
-          <w:ilvl w:val="0"/>
-          <w:numId w:val="2"/>
-        </w:numPr>
-        <w:rPr>
-          <w:rFonts w:cs="Arial"/>
-        </w:rPr>
-      </w:pPr>
-      <w:r>
-        <w:rPr>
-          <w:rFonts w:cs="Arial"/>
-        </w:rPr>
-        <w:t xml:space="preserve">Desenvolver e implementar um </w:t>
-      </w:r>
-      <w:r>
-        <w:rPr>
-          <w:rFonts w:cs="Arial"/>
-          <w:i/>
-        </w:rPr>
-        <w:t xml:space="preserve">site, </w:t>
-      </w:r>
-      <w:r>
-        <w:rPr>
-          <w:rFonts w:cs="Arial"/>
-        </w:rPr>
-        <w:t xml:space="preserve">em servidor </w:t>
-      </w:r>
-      <w:r>
-        <w:rPr>
-          <w:rFonts w:cs="Arial"/>
-        </w:rPr>
-        <w:t>próprio</w:t>
-      </w:r>
-      <w:r>
-        <w:rPr>
-          <w:rFonts w:cs="Arial"/>
-        </w:rPr>
-        <w:t xml:space="preserve">, para que os usuários possam efetuar o seu cadastro e </w:t>
-      </w:r>
-      <w:r>
-        <w:rPr>
-          <w:rFonts w:cs="Arial"/>
-        </w:rPr>
-        <w:t>controlar seus créditos;</w:t>
-      </w:r>
-    </w:p>
-    <w:p>
-      <w:pPr>
-        <w:numPr>
-          <w:ilvl w:val="0"/>
-          <w:numId w:val="2"/>
-        </w:numPr>
-        <w:rPr>
-          <w:rFonts w:cs="Arial"/>
-        </w:rPr>
-      </w:pPr>
-      <w:r>
-        <w:rPr>
-          <w:rFonts w:cs="Arial"/>
-        </w:rPr>
-        <w:t xml:space="preserve">Criar e </w:t>
-      </w:r>
-      <w:r>
-        <w:rPr>
-          <w:rFonts w:cs="Arial"/>
-        </w:rPr>
-        <w:t>estruturar</w:t>
-      </w:r>
-      <w:r>
-        <w:rPr>
-          <w:rFonts w:cs="Arial"/>
-        </w:rPr>
-        <w:t xml:space="preserve"> uma base de dados para controle e gerenciamento das informações dos usuários</w:t>
-      </w:r>
-      <w:r>
-        <w:rPr>
-          <w:rFonts w:cs="Arial"/>
-        </w:rPr>
-        <w:t xml:space="preserve"> e suas transações</w:t>
-      </w:r>
-      <w:r>
-        <w:rPr>
-          <w:rFonts w:cs="Arial"/>
-        </w:rPr>
-        <w:t>;</w:t>
-      </w:r>
-    </w:p>
-    <w:p>
-      <w:pPr>
-        <w:numPr>
-          <w:ilvl w:val="0"/>
-          <w:numId w:val="2"/>
-        </w:numPr>
-        <w:rPr>
-          <w:rFonts w:cs="Arial"/>
-        </w:rPr>
-      </w:pPr>
-      <w:r>
-        <w:rPr>
-          <w:rFonts w:cs="Arial"/>
-        </w:rPr>
-        <w:t>Desenvolver um protótipo de cliente que irá atuar lendo códigos de barras e consultando a base de dados pela rede;</w:t>
-      </w:r>
-    </w:p>
-    <w:p>
-      <w:pPr>
-        <w:numPr>
-          <w:ilvl w:val="0"/>
-          <w:numId w:val="2"/>
-        </w:numPr>
-        <w:rPr>
-          <w:rFonts w:cs="Arial"/>
-        </w:rPr>
-      </w:pPr>
-      <w:r>
-        <w:rPr>
-          <w:rFonts w:cs="Arial"/>
-        </w:rPr>
-        <w:t>Utilizar uma plataforma segura e eficiente para inserção de créditos;</w:t>
-      </w:r>
-    </w:p>
-    <w:p>
-      <w:pPr>
-        <w:numPr>
-          <w:ilvl w:val="0"/>
-          <w:numId w:val="2"/>
-        </w:numPr>
-        <w:rPr>
-          <w:rFonts w:cs="Arial"/>
-        </w:rPr>
-      </w:pPr>
-      <w:r>
-        <w:rPr>
-          <w:rFonts w:cs="Arial"/>
-        </w:rPr>
-        <w:t xml:space="preserve">Disponibilizar um aplicativo para </w:t>
-      </w:r>
-      <w:r>
-        <w:rPr>
-          <w:rFonts w:cs="Arial"/>
-          <w:i/>
-        </w:rPr>
-        <w:t>smartphones</w:t>
-      </w:r>
-      <w:r>
-        <w:rPr>
-          <w:rFonts w:cs="Arial"/>
-        </w:rPr>
-        <w:t xml:space="preserve"> capaz de realizar consultas ao cadastro do usuário;</w:t>
-      </w:r>
-    </w:p>
-    <w:p>
-      <w:pPr>
-        <w:numPr>
-          <w:ilvl w:val="0"/>
-          <w:numId w:val="2"/>
-        </w:numPr>
-        <w:rPr>
-          <w:rFonts w:cs="Arial"/>
-        </w:rPr>
-      </w:pPr>
-      <w:r>
-        <w:rPr>
-          <w:rFonts w:cs="Arial"/>
-        </w:rPr>
-        <w:t xml:space="preserve">Enviar </w:t>
-      </w:r>
-      <w:r>
-        <w:rPr>
-          <w:rFonts w:cs="Arial"/>
-          <w:i/>
-        </w:rPr>
-        <w:t xml:space="preserve">emails </w:t>
-      </w:r>
-      <w:r>
-        <w:rPr>
-          <w:rFonts w:cs="Arial"/>
-        </w:rPr>
-        <w:t>de confirmação automáticos após preenchimento do formulário de cadastro;</w:t>
-      </w:r>
-    </w:p>
-    <w:p>
-      <w:pPr>
-        <w:numPr>
-          <w:ilvl w:val="0"/>
-          <w:numId w:val="2"/>
-        </w:numPr>
-        <w:rPr>
-          <w:rFonts w:cs="Arial"/>
-        </w:rPr>
-      </w:pPr>
-      <w:r>
-        <w:rPr>
-          <w:rFonts w:cs="Arial"/>
-        </w:rPr>
-        <w:t>Ampliar a gama de utilizações do sistema para outros departamentos da universidade (empréstimo de equipamentos, biblioteca, etc).</w:t>
-      </w:r>
+    </w:p>
+    <w:p>
+      <w:pPr>
+        <w:rPr>
+          <w:rFonts w:cs="Arial"/>
+        </w:rPr>
+      </w:pPr>
     </w:p>
     <w:p>
       <w:pPr>
         <w:ind w:firstLine="0"/>
-        <w:rPr>
-          <w:rFonts w:cs="Arial"/>
-        </w:rPr>
-      </w:pPr>
-    </w:p>
-    <w:p>
-      <w:pPr>
-        <w:pStyle w:val="Heading2"/>
-      </w:pPr>
-      <w:r>
-        <w:t xml:space="preserve"> </w:t>
-      </w:r>
-      <w:bookmarkStart w:id="7" w:name="_Toc462059140"/>
-      <w:r>
-        <w:t>ESTRUTURA DO TRABALHO</w:t>
-      </w:r>
-      <w:bookmarkEnd w:id="7"/>
-    </w:p>
-    <w:p>
-      <w:pPr>
-        <w:ind w:firstLine="0"/>
-        <w:rPr>
-          <w:rFonts w:cs="Arial"/>
-        </w:rPr>
-      </w:pPr>
-    </w:p>
-    <w:p>
-      <w:pPr>
-        <w:pStyle w:val="Heading1"/>
-      </w:pPr>
-      <w:bookmarkStart w:id="8" w:name="_Toc462059141"/>
-      <w:r>
-        <w:t>FUNDAMENTAÇÃO TEÓRICA</w:t>
-      </w:r>
-      <w:bookmarkEnd w:id="8"/>
-    </w:p>
-    <w:p>
-      <w:pPr>
-        <w:pStyle w:val="Heading1"/>
-      </w:pPr>
-      <w:bookmarkStart w:id="9" w:name="_Toc462059142"/>
-      <w:r>
-        <w:t>PROJETO</w:t>
-      </w:r>
-      <w:bookmarkEnd w:id="9"/>
+        <w:jc w:val="center"/>
+        <w:rPr>
+          <w:rFonts w:cs="Arial"/>
+        </w:rPr>
+      </w:pPr>
+      <w:r>
+        <w:rPr>
+          <w:noProof/>
+        </w:rPr>
+        <w:drawing>
+          <wp:anchor distT="0" distB="0" distL="114300" distR="114300" simplePos="0" relativeHeight="251660288" behindDoc="0" locked="0" layoutInCell="1" allowOverlap="1" wp14:anchorId="2D2BAA7A" wp14:editId="7F37E1D5">
+            <wp:simplePos x="0" y="0"/>
+            <wp:positionH relativeFrom="margin">
+              <wp:posOffset>1929765</wp:posOffset>
+            </wp:positionH>
+            <wp:positionV relativeFrom="margin">
+              <wp:posOffset>3272155</wp:posOffset>
+            </wp:positionV>
+            <wp:extent cx="1905000" cy="1238250"/>
+            <wp:effectExtent l="0" t="0" r="0" b="0"/>
+            <wp:wrapSquare wrapText="bothSides"/>
+            <wp:docPr id="1" name="Picture 1" descr="myCard"/>
+            <wp:cNvGraphicFramePr>
+              <a:graphicFrameLocks xmlns:a="http://schemas.openxmlformats.org/drawingml/2006/main" noChangeAspect="1"/>
+            </wp:cNvGraphicFramePr>
+            <a:graphic xmlns:a="http://schemas.openxmlformats.org/drawingml/2006/main">
+              <a:graphicData uri="http://schemas.openxmlformats.org/drawingml/2006/picture">
+                <pic:pic xmlns:pic="http://schemas.openxmlformats.org/drawingml/2006/picture">
+                  <pic:nvPicPr>
+                    <pic:cNvPr id="0" name="Picture 1" descr="myCard"/>
+                    <pic:cNvPicPr>
+                      <a:picLocks noChangeAspect="1" noChangeArrowheads="1"/>
+                    </pic:cNvPicPr>
+                  </pic:nvPicPr>
+                  <pic:blipFill>
+                    <a:blip r:embed="rId11">
+                      <a:extLst>
+                        <a:ext uri="{28A0092B-C50C-407E-A947-70E740481C1C}">
+                          <a14:useLocalDpi xmlns:a14="http://schemas.microsoft.com/office/drawing/2010/main" val="0"/>
+                        </a:ext>
+                      </a:extLst>
+                    </a:blip>
+                    <a:srcRect/>
+                    <a:stretch>
+                      <a:fillRect/>
+                    </a:stretch>
+                  </pic:blipFill>
+                  <pic:spPr bwMode="auto">
+                    <a:xfrm>
+                      <a:off x="0" y="0"/>
+                      <a:ext cx="1905000" cy="1238250"/>
+                    </a:xfrm>
+                    <a:prstGeom prst="rect">
+                      <a:avLst/>
+                    </a:prstGeom>
+                    <a:noFill/>
+                    <a:ln>
+                      <a:noFill/>
+                    </a:ln>
+                  </pic:spPr>
+                </pic:pic>
+              </a:graphicData>
+            </a:graphic>
+          </wp:anchor>
+        </w:drawing>
+      </w:r>
+      <w:r>
+        <w:rPr>
+          <w:rFonts w:cs="Arial"/>
+        </w:rPr>
+        <w:t>Figura 1 – “myCard” da Universidade de Luxemburgo</w:t>
+      </w:r>
+    </w:p>
+    <w:p>
+      <w:pPr>
+        <w:rPr>
+          <w:rFonts w:cs="Arial"/>
+        </w:rPr>
+      </w:pPr>
     </w:p>
     <w:p/>
     <w:p/>
+    <w:p/>
+    <w:p/>
+    <w:p>
+      <w:pPr>
+        <w:ind w:firstLine="0"/>
+        <w:jc w:val="left"/>
+        <w:rPr>
+          <w:rFonts w:cs="Arial"/>
+          <w:sz w:val="20"/>
+          <w:szCs w:val="20"/>
+        </w:rPr>
+      </w:pPr>
+    </w:p>
+    <w:p>
+      <w:pPr>
+        <w:ind w:firstLine="0"/>
+        <w:jc w:val="left"/>
+        <w:rPr>
+          <w:rFonts w:cs="Arial"/>
+          <w:sz w:val="20"/>
+          <w:szCs w:val="20"/>
+        </w:rPr>
+      </w:pPr>
+      <w:r>
+        <w:rPr>
+          <w:rFonts w:cs="Arial"/>
+          <w:sz w:val="20"/>
+          <w:szCs w:val="20"/>
+        </w:rPr>
+        <w:t xml:space="preserve">Fonte: </w:t>
+      </w:r>
+      <w:hyperlink r:id="rId12" w:history="1">
+        <w:r>
+          <w:rPr>
+            <w:rStyle w:val="Hyperlink"/>
+            <w:rFonts w:cs="Arial"/>
+            <w:sz w:val="20"/>
+            <w:szCs w:val="20"/>
+          </w:rPr>
+          <w:t>http://wwwen.uni.lu/students/useful_information_from_a_to_z/university_restaurant_university_restaurant_card</w:t>
+        </w:r>
+      </w:hyperlink>
+      <w:r>
+        <w:rPr>
+          <w:rFonts w:cs="Arial"/>
+          <w:sz w:val="20"/>
+          <w:szCs w:val="20"/>
+        </w:rPr>
+        <w:t xml:space="preserve"> (Acesso em 06/09/2016).</w:t>
+      </w:r>
+    </w:p>
+    <w:p/>
+    <w:p/>
     <w:p>
       <w:pPr>
         <w:pStyle w:val="Heading2"/>
       </w:pPr>
-      <w:bookmarkStart w:id="10" w:name="_Toc462059143"/>
+      <w:r>
+        <w:t>PROPOSTA</w:t>
+      </w:r>
+    </w:p>
+    <w:p/>
+    <w:p>
+      <w:r>
+        <w:t xml:space="preserve">O sistema de acesso rápido ao RU irá atuar através da identificação do usuário pelo código de barras presente no seu documento de vínculo, bem como utilizando créditos, que eliminam a necessidade de manuseio de dinheiro </w:t>
+      </w:r>
+      <w:r>
+        <w:t>e acabam com as</w:t>
+      </w:r>
+      <w:r>
+        <w:t xml:space="preserve"> dificuldades com </w:t>
+      </w:r>
+      <w:r>
+        <w:t xml:space="preserve">o </w:t>
+      </w:r>
+      <w:r>
+        <w:t>troco.</w:t>
+      </w:r>
+      <w:r>
+        <w:t xml:space="preserve"> Futuramente, consi</w:t>
+      </w:r>
+      <w:r>
+        <w:t>derando a implementação prática</w:t>
+      </w:r>
+      <w:r>
+        <w:t xml:space="preserve"> do sistema e a </w:t>
+      </w:r>
+      <w:r>
+        <w:t xml:space="preserve">completa </w:t>
+      </w:r>
+      <w:r>
+        <w:t>adesão da comunidade, será eliminada a necessidade de caixas convencionais.</w:t>
+      </w:r>
+      <w:r>
+        <w:t xml:space="preserve"> </w:t>
+      </w:r>
+    </w:p>
+    <w:p>
       <w:r>
         <w:lastRenderedPageBreak/>
-        <w:t>visão GERAL</w:t>
-      </w:r>
-      <w:bookmarkEnd w:id="10"/>
-    </w:p>
-    <w:p>
-      <w:r>
-        <w:t xml:space="preserve">O sistema de acesso rápido ao RU irá atuar através da identificação do usuário pelo código de barras presente no seu documento de vínculo, bem como utilizando créditos, que eliminam a necessidade de manuseio de dinheiro </w:t>
-      </w:r>
-      <w:r>
-        <w:t>e acabam com as</w:t>
-      </w:r>
-      <w:r>
-        <w:t xml:space="preserve"> dificuldades com </w:t>
-      </w:r>
-      <w:r>
-        <w:t xml:space="preserve">o </w:t>
-      </w:r>
-      <w:r>
-        <w:t>troco.</w:t>
-      </w:r>
-      <w:r>
-        <w:t xml:space="preserve"> Futuramente, consi</w:t>
-      </w:r>
-      <w:r>
-        <w:t>derando a implementação prática</w:t>
-      </w:r>
-      <w:r>
-        <w:t xml:space="preserve"> do sistema e a </w:t>
-      </w:r>
-      <w:r>
-        <w:t xml:space="preserve">completa </w:t>
-      </w:r>
-      <w:r>
-        <w:t>adesão da comunidade, será eliminada a necessidade de caixas convencionais.</w:t>
-      </w:r>
-      <w:r>
-        <w:t xml:space="preserve"> </w:t>
-      </w:r>
-    </w:p>
-    <w:p>
-      <w:r>
         <w:t xml:space="preserve">Ao inserir créditos na sua credencial, o usuário poderá acessar os restaurantes universitários simplesmente passando por um leitor de código de barras, que comprovará sua identidade e efetuará o desconto </w:t>
       </w:r>
       <w:r>
@@ -2895,25 +3168,32 @@
         <w:t>A figura</w:t>
       </w:r>
       <w:r>
-        <w:t xml:space="preserve"> 1 exemplifica o funcionamento geral do projeto</w:t>
+        <w:t xml:space="preserve"> 2</w:t>
+      </w:r>
+      <w:r>
+        <w:t xml:space="preserve"> exemplifica o funcionamento geral do projeto</w:t>
       </w:r>
       <w:r>
         <w:t>.</w:t>
       </w:r>
     </w:p>
-    <w:p>
+    <w:p/>
+    <w:p>
+      <w:pPr>
+        <w:jc w:val="center"/>
+      </w:pPr>
       <w:r>
         <w:rPr>
           <w:noProof/>
         </w:rPr>
         <w:drawing>
-          <wp:anchor distT="0" distB="0" distL="114300" distR="114300" simplePos="0" relativeHeight="251659264" behindDoc="0" locked="0" layoutInCell="1" allowOverlap="1" wp14:anchorId="25381E37" wp14:editId="74EBF354">
+          <wp:anchor distT="0" distB="0" distL="114300" distR="114300" simplePos="0" relativeHeight="251659264" behindDoc="0" locked="0" layoutInCell="1" allowOverlap="1" wp14:anchorId="38BB9937" wp14:editId="0FF1B3CB">
             <wp:simplePos x="0" y="0"/>
             <wp:positionH relativeFrom="margin">
-              <wp:posOffset>-89535</wp:posOffset>
+              <wp:posOffset>53340</wp:posOffset>
             </wp:positionH>
             <wp:positionV relativeFrom="margin">
-              <wp:posOffset>4335780</wp:posOffset>
+              <wp:posOffset>2406015</wp:posOffset>
             </wp:positionV>
             <wp:extent cx="5612130" cy="3625850"/>
             <wp:effectExtent l="0" t="0" r="7620" b="0"/>
@@ -2932,7 +3212,7 @@
                     </pic:cNvPicPr>
                   </pic:nvPicPr>
                   <pic:blipFill>
-                    <a:blip r:embed="rId11">
+                    <a:blip r:embed="rId13">
                       <a:extLst>
                         <a:ext uri="{28A0092B-C50C-407E-A947-70E740481C1C}">
                           <a14:useLocalDpi xmlns:a14="http://schemas.microsoft.com/office/drawing/2010/main" val="0"/>
@@ -2963,13 +3243,11 @@
           </wp:anchor>
         </w:drawing>
       </w:r>
-    </w:p>
-    <w:p>
-      <w:pPr>
-        <w:jc w:val="center"/>
-      </w:pPr>
-      <w:r>
-        <w:t xml:space="preserve">Figura 1 – </w:t>
+      <w:r>
+        <w:t>Figura 2</w:t>
+      </w:r>
+      <w:r>
+        <w:t xml:space="preserve"> – </w:t>
       </w:r>
       <w:r>
         <w:t>Componentes e recursos principais do sistema</w:t>
@@ -2979,263 +3257,544 @@
       <w:pPr>
         <w:ind w:firstLine="0"/>
         <w:jc w:val="left"/>
-      </w:pPr>
-      <w:r>
         <w:rPr>
           <w:rFonts w:cs="Arial"/>
           <w:sz w:val="20"/>
           <w:szCs w:val="20"/>
         </w:rPr>
+      </w:pPr>
+      <w:r>
+        <w:rPr>
+          <w:rFonts w:cs="Arial"/>
+          <w:sz w:val="20"/>
+          <w:szCs w:val="20"/>
+        </w:rPr>
         <w:t>Fonte: Do autor.</w:t>
       </w:r>
     </w:p>
+    <w:p/>
+    <w:p>
+      <w:r>
+        <w:t>Dentre as vantagens do modelo</w:t>
+      </w:r>
+      <w:r>
+        <w:t xml:space="preserve"> está ser desenvolvido pela própria comunidade, contando com muitos recursos já existentes e portanto barateando os custos do projeto. Outro aspecto que vale ser citado é a possibilidade de expansão fácil no futuro, podendo atuar como um sistema de controle para as mais diversas aplicações dentro da universidade.</w:t>
+      </w:r>
+      <w:r>
+        <w:t xml:space="preserve"> Além disso, o</w:t>
+      </w:r>
+      <w:r>
+        <w:t xml:space="preserve"> sistema</w:t>
+      </w:r>
+      <w:r>
+        <w:t xml:space="preserve"> conta com um site exclusivo dedicado</w:t>
+      </w:r>
+      <w:r>
+        <w:t xml:space="preserve"> ao projeto</w:t>
+      </w:r>
+      <w:r>
+        <w:t>.</w:t>
+      </w:r>
+    </w:p>
     <w:p>
       <w:pPr>
         <w:pStyle w:val="Heading2"/>
       </w:pPr>
       <w:r>
         <w:lastRenderedPageBreak/>
+        <w:t>SERVIDOR CENTRAL</w:t>
+      </w:r>
+    </w:p>
+    <w:p>
+      <w:r>
+        <w:t xml:space="preserve">O servidor central deverá ser capaz de responder a todos os outros elementos do sistema pela rede, atendendo solicitações de leitura e escrita na base de dados, bem como fornecer as páginas </w:t>
+      </w:r>
+      <w:r>
+        <w:rPr>
+          <w:i/>
+        </w:rPr>
+        <w:t>web</w:t>
+      </w:r>
+      <w:r>
+        <w:t xml:space="preserve"> adequadas ao usuário. Além disso, ele enviará os </w:t>
+      </w:r>
+      <w:r>
+        <w:rPr>
+          <w:i/>
+        </w:rPr>
+        <w:t xml:space="preserve">emails </w:t>
+      </w:r>
+      <w:r>
+        <w:t xml:space="preserve">de confirmação assim que um usuário se cadastrar na plataforma. Uma máquina equipada com </w:t>
+      </w:r>
+      <w:r>
+        <w:rPr>
+          <w:i/>
+        </w:rPr>
+        <w:t>Debian Linux</w:t>
+      </w:r>
+      <w:r>
+        <w:t>,</w:t>
+      </w:r>
+      <w:r>
+        <w:t xml:space="preserve"> o conjunto </w:t>
+      </w:r>
+      <w:r>
+        <w:rPr>
+          <w:i/>
+        </w:rPr>
+        <w:t>LAMP server</w:t>
+      </w:r>
+      <w:r>
+        <w:t xml:space="preserve"> (</w:t>
+      </w:r>
+      <w:r>
+        <w:rPr>
+          <w:i/>
+        </w:rPr>
+        <w:t>Linux – Apache – MySQL – PHP)</w:t>
+      </w:r>
+      <w:r>
+        <w:t xml:space="preserve"> e um servidor de emails</w:t>
+      </w:r>
+      <w:r>
+        <w:rPr>
+          <w:i/>
+        </w:rPr>
         <w:t xml:space="preserve"> </w:t>
       </w:r>
       <w:r>
-        <w:t>SERVIDOR CENTRAL</w:t>
-      </w:r>
-    </w:p>
-    <w:p>
-      <w:r>
-        <w:t xml:space="preserve">O servidor central deverá ser capaz de responder a todos os outros elementos do sistema pela rede, atendendo solicitações de leitura e escrita na base de dados, bem como fornecer as páginas </w:t>
-      </w:r>
-      <w:r>
+        <w:t>atenderá a esta aplicação</w:t>
+      </w:r>
+      <w:r>
+        <w:t>, reunindo todos esses recursos</w:t>
+      </w:r>
+      <w:r>
+        <w:t>.</w:t>
+      </w:r>
+    </w:p>
+    <w:p>
+      <w:pPr>
+        <w:pStyle w:val="Heading3"/>
         <w:rPr>
           <w:i/>
         </w:rPr>
-        <w:t>web</w:t>
-      </w:r>
-      <w:r>
-        <w:t xml:space="preserve"> adequadas ao usuário. Além disso, ele enviará os </w:t>
+      </w:pPr>
+      <w:r>
+        <w:t xml:space="preserve">Servidor </w:t>
       </w:r>
       <w:r>
         <w:rPr>
           <w:i/>
         </w:rPr>
+        <w:t>wEB</w:t>
+      </w:r>
+    </w:p>
+    <w:p>
+      <w:r>
+        <w:t xml:space="preserve">Com a finalidade de hospedar o site do projeto, um servidor de páginas </w:t>
+      </w:r>
+      <w:r>
+        <w:rPr>
+          <w:i/>
+        </w:rPr>
+        <w:t>Web</w:t>
+      </w:r>
+      <w:r>
+        <w:t xml:space="preserve"> será empregado. O site tem por objetivo permitir a inscrição dos usuários via preenchimento de formulário, bem como explanar as funcionalidades e o objetivo do sistema</w:t>
+      </w:r>
+      <w:r>
+        <w:t>, algumas outras informaç</w:t>
+      </w:r>
+      <w:r>
+        <w:t>ões úteis também poderão ser exibidas</w:t>
+      </w:r>
+      <w:r>
+        <w:t>.</w:t>
+      </w:r>
+      <w:r>
+        <w:t xml:space="preserve"> Os dados inseridos no site serão armazenados no servidor central. </w:t>
+      </w:r>
+    </w:p>
+    <w:p>
+      <w:r>
+        <w:t xml:space="preserve">O </w:t>
+      </w:r>
+      <w:r>
+        <w:rPr>
+          <w:i/>
+        </w:rPr>
+        <w:t xml:space="preserve">Apache </w:t>
+      </w:r>
+      <w:r>
+        <w:t xml:space="preserve">é o servidor de páginas mais utilizado no mundo, </w:t>
+      </w:r>
+      <w:r>
+        <w:t xml:space="preserve">possui suporte a </w:t>
+      </w:r>
+      <w:r>
+        <w:rPr>
+          <w:i/>
+        </w:rPr>
+        <w:t xml:space="preserve">PHP, </w:t>
+      </w:r>
+      <w:r>
+        <w:t xml:space="preserve">mensagens de erro e criptografia (ALECRIM, 2006), </w:t>
+      </w:r>
+      <w:r>
+        <w:t>por este motivo foi escolhido para atender a tal aplicação</w:t>
+      </w:r>
+      <w:r>
+        <w:t>.</w:t>
+      </w:r>
+      <w:r>
+        <w:t xml:space="preserve"> </w:t>
+      </w:r>
+    </w:p>
+    <w:p>
+      <w:pPr>
+        <w:pStyle w:val="Heading3"/>
+      </w:pPr>
+      <w:r>
+        <w:t>SERVIDOR DE BASE DE DADOS</w:t>
+      </w:r>
+    </w:p>
+    <w:p>
+      <w:r>
+        <w:t>Para armazenar os dados cadastrais dos usuários do sistema, bem como seus crédito</w:t>
+      </w:r>
+      <w:r>
+        <w:t>s</w:t>
+      </w:r>
+      <w:r>
+        <w:t xml:space="preserve"> e outros dados pertinentes</w:t>
+      </w:r>
+      <w:r>
+        <w:t>, uma base de dados relacional se faz necessári</w:t>
+      </w:r>
+      <w:r>
+        <w:t>a, pois é desejado manter controle sobre esses dados, realizar alterações de maneira rápida e garantir a integridade de tudo que está armazenado, evitando redundâncias e inconsistências (DA COSTA, 2011).</w:t>
+      </w:r>
+    </w:p>
+    <w:p>
+      <w:r>
+        <w:t xml:space="preserve">Com o objetivo de cumprir essa função, o banco de dados </w:t>
+      </w:r>
+      <w:r>
+        <w:rPr>
+          <w:i/>
+        </w:rPr>
+        <w:t>MySQL</w:t>
+      </w:r>
+      <w:r>
+        <w:t xml:space="preserve"> foi escolhido, por apresentar extensa documentação, milhares de sites na internet e principalmente pela sua fácil instalação e integração com o servidor </w:t>
+      </w:r>
+      <w:r>
+        <w:rPr>
+          <w:i/>
+        </w:rPr>
+        <w:t>Web</w:t>
+      </w:r>
+      <w:r>
+        <w:rPr>
+          <w:i/>
+        </w:rPr>
+        <w:t xml:space="preserve"> </w:t>
+      </w:r>
+      <w:r>
+        <w:t>(OFICINA DA NET, 2007).</w:t>
+      </w:r>
+    </w:p>
+    <w:p>
+      <w:r>
+        <w:t>A fim de proporcionar maior mobilidade e</w:t>
+      </w:r>
+      <w:r>
+        <w:t xml:space="preserve"> versatilidade</w:t>
+      </w:r>
+      <w:r>
+        <w:t xml:space="preserve">, um </w:t>
+      </w:r>
+      <w:r>
+        <w:rPr>
+          <w:i/>
+        </w:rPr>
+        <w:t>script</w:t>
+      </w:r>
+      <w:r>
+        <w:t xml:space="preserve"> realizará a tarefa de criar a base de dados, suas tabelas, colunas e usuários. Desta forma, </w:t>
+      </w:r>
+      <w:r>
+        <w:lastRenderedPageBreak/>
+        <w:t xml:space="preserve">caso seja necessário recriar a base de dados, o </w:t>
+      </w:r>
+      <w:r>
+        <w:rPr>
+          <w:i/>
+        </w:rPr>
+        <w:t>script</w:t>
+      </w:r>
+      <w:r>
+        <w:t xml:space="preserve"> se encarregará facilmente de fazê-lo.</w:t>
+      </w:r>
+      <w:r>
+        <w:t xml:space="preserve"> </w:t>
+      </w:r>
+    </w:p>
+    <w:p>
+      <w:pPr>
+        <w:pStyle w:val="Heading3"/>
+      </w:pPr>
+      <w:r>
+        <w:t>SERVIDOR DE EMAIL</w:t>
+      </w:r>
+    </w:p>
+    <w:p>
+      <w:pPr>
+        <w:rPr>
+          <w:iCs/>
+        </w:rPr>
+      </w:pPr>
+      <w:r>
+        <w:rPr>
+          <w:iCs/>
+        </w:rPr>
+        <w:t xml:space="preserve">Visando </w:t>
+      </w:r>
+      <w:r>
+        <w:rPr>
+          <w:iCs/>
+        </w:rPr>
+        <w:t xml:space="preserve">o envio de </w:t>
+      </w:r>
+      <w:r>
+        <w:rPr>
+          <w:i/>
+          <w:iCs/>
+        </w:rPr>
         <w:t xml:space="preserve">emails </w:t>
       </w:r>
       <w:r>
-        <w:t xml:space="preserve">de confirmação assim que um usuário se cadastrar na plataforma. Uma máquina equipada com </w:t>
+        <w:rPr>
+          <w:iCs/>
+        </w:rPr>
+        <w:t xml:space="preserve">de confirmação de cadastro, possíveis avisos, e também o recebimento de </w:t>
       </w:r>
       <w:r>
         <w:rPr>
           <w:i/>
-        </w:rPr>
-        <w:t>Debian Linux</w:t>
-      </w:r>
-      <w:r>
-        <w:t>,</w:t>
-      </w:r>
-      <w:r>
-        <w:t xml:space="preserve"> o conjunto </w:t>
+          <w:iCs/>
+        </w:rPr>
+        <w:t>emails</w:t>
       </w:r>
       <w:r>
         <w:rPr>
           <w:i/>
-        </w:rPr>
-        <w:t>LAMP server</w:t>
-      </w:r>
-      <w:r>
-        <w:t xml:space="preserve"> (</w:t>
+          <w:iCs/>
+        </w:rPr>
+        <w:t xml:space="preserve"> </w:t>
+      </w:r>
+      <w:r>
+        <w:rPr>
+          <w:iCs/>
+        </w:rPr>
+        <w:t xml:space="preserve">vindos da comunidade, um servidor de </w:t>
       </w:r>
       <w:r>
         <w:rPr>
           <w:i/>
-        </w:rPr>
-        <w:t>Linux – Apache – MySQL – PHP)</w:t>
-      </w:r>
-      <w:r>
-        <w:t xml:space="preserve"> e um servidor de emails</w:t>
+          <w:iCs/>
+        </w:rPr>
+        <w:t>emails</w:t>
       </w:r>
       <w:r>
         <w:rPr>
           <w:i/>
+          <w:iCs/>
         </w:rPr>
         <w:t xml:space="preserve"> </w:t>
       </w:r>
       <w:r>
-        <w:t>atenderá a esta aplicação.</w:t>
-      </w:r>
-    </w:p>
-    <w:p>
-      <w:pPr>
-        <w:pStyle w:val="Heading3"/>
+        <w:rPr>
+          <w:iCs/>
+        </w:rPr>
+        <w:t xml:space="preserve">também deve ser instalado no servidor central. </w:t>
+      </w:r>
+    </w:p>
+    <w:p>
+      <w:pPr>
+        <w:rPr>
+          <w:iCs/>
+        </w:rPr>
+      </w:pPr>
+      <w:r>
+        <w:rPr>
+          <w:iCs/>
+        </w:rPr>
+        <w:t xml:space="preserve">Atendendo a tal proposta, o servidor </w:t>
+      </w:r>
+      <w:r>
         <w:rPr>
           <w:i/>
-        </w:rPr>
-      </w:pPr>
-      <w:r>
-        <w:t xml:space="preserve">Servidor </w:t>
+          <w:iCs/>
+        </w:rPr>
+        <w:t>Postfix</w:t>
+      </w:r>
+      <w:r>
+        <w:rPr>
+          <w:iCs/>
+        </w:rPr>
+        <w:t xml:space="preserve"> foi escolhido, devido a sua baixa complexidade e documentação bastante acessível. (VIVA O LINUX, 2003). </w:t>
+      </w:r>
+    </w:p>
+    <w:p/>
+    <w:p>
+      <w:pPr>
+        <w:pStyle w:val="Heading2"/>
+      </w:pPr>
+      <w:bookmarkStart w:id="8" w:name="_Toc462059146"/>
+      <w:r>
+        <w:t>CLIENTE</w:t>
+      </w:r>
+      <w:bookmarkEnd w:id="8"/>
+      <w:r>
+        <w:t xml:space="preserve"> </w:t>
+      </w:r>
+    </w:p>
+    <w:p>
+      <w:r>
+        <w:t>O cliente</w:t>
+      </w:r>
+      <w:r>
+        <w:t xml:space="preserve"> – que neste caso refere-se a um computador e não</w:t>
+      </w:r>
+      <w:r>
+        <w:t xml:space="preserve"> a</w:t>
+      </w:r>
+      <w:r>
+        <w:t xml:space="preserve"> um usuário do sistema – deverá ser capaz de realizar a leitura d</w:t>
+      </w:r>
+      <w:r>
+        <w:t xml:space="preserve">as credenciais dos usuários dos restaurantes universitários </w:t>
+      </w:r>
+      <w:r>
+        <w:t>(</w:t>
+      </w:r>
+      <w:r>
+        <w:t>via leitor de código de barras</w:t>
+      </w:r>
+      <w:r>
+        <w:t>)</w:t>
+      </w:r>
+      <w:r>
+        <w:t xml:space="preserve">, consultar remotamente a base de dados a fim de verificar o status do utilizador (saldo, validade do cadastro, etc.) e então debitar o valor da refeição, seguido da liberação de entrada. Uma máquina rodando uma aplicação escrita em </w:t>
       </w:r>
       <w:r>
         <w:rPr>
           <w:i/>
         </w:rPr>
-        <w:t>wEB</w:t>
-      </w:r>
-    </w:p>
-    <w:p>
-      <w:pPr>
-        <w:pStyle w:val="Heading3"/>
-      </w:pPr>
-      <w:r>
-        <w:t>SERVIDOR DE BASE DE DADOS</w:t>
-      </w:r>
-    </w:p>
-    <w:p>
-      <w:r>
-        <w:t>Para armazenar os dados cadastrais dos usuários do sistema, bem como seus crédito</w:t>
-      </w:r>
-      <w:r>
-        <w:t>s</w:t>
-      </w:r>
-      <w:r>
-        <w:t xml:space="preserve"> e outros dados pertinentes</w:t>
-      </w:r>
-      <w:r>
-        <w:t>, uma base de dados relacional se faz necessári</w:t>
-      </w:r>
-      <w:r>
-        <w:t>a, pois é desejado manter controle sobre esses dados, realizar alterações de maneira rápida e garantir a integridade de tudo que está armazenado, evitando redundâncias e inconsistências (DA COSTA, 2011).</w:t>
-      </w:r>
-    </w:p>
-    <w:p>
-      <w:r>
-        <w:t xml:space="preserve">Com o objetivo de cumprir essa função, o banco de dados </w:t>
+        <w:t xml:space="preserve">Python </w:t>
+      </w:r>
+      <w:r>
+        <w:t xml:space="preserve">desempenhará tal papel. </w:t>
+      </w:r>
+    </w:p>
+    <w:p>
+      <w:r>
+        <w:t xml:space="preserve">A escolha da linguagem de programação </w:t>
       </w:r>
       <w:r>
         <w:rPr>
           <w:i/>
         </w:rPr>
-        <w:t>MySQL</w:t>
-      </w:r>
-      <w:r>
-        <w:t xml:space="preserve"> foi escolhido, </w:t>
-      </w:r>
-      <w:r>
-        <w:t xml:space="preserve">por apresentar extensa documentação, milhares de sites </w:t>
-      </w:r>
-      <w:r>
-        <w:t xml:space="preserve">na internet e </w:t>
-      </w:r>
-      <w:r>
-        <w:t xml:space="preserve">principalmente pela sua fácil instalação e integração com o servidor </w:t>
+        <w:t xml:space="preserve">Python </w:t>
+      </w:r>
+      <w:r>
+        <w:t xml:space="preserve">para desenvolver este aplicativo deve-se, sobre tudo, a sua simplicidade, </w:t>
+      </w:r>
+      <w:r>
+        <w:t>disponibilidade de</w:t>
+      </w:r>
+      <w:r>
+        <w:t xml:space="preserve"> documentação em português e </w:t>
+      </w:r>
+      <w:r>
+        <w:t xml:space="preserve">ferramentas de </w:t>
+      </w:r>
+      <w:r>
+        <w:t>integração com a base de dados escolhida</w:t>
+      </w:r>
+      <w:r>
+        <w:t xml:space="preserve"> (PYTHON HELP, 2012)</w:t>
+      </w:r>
+      <w:r>
+        <w:t>.</w:t>
+      </w:r>
+    </w:p>
+    <w:p>
+      <w:pPr>
+        <w:pStyle w:val="Heading2"/>
+      </w:pPr>
+      <w:r>
+        <w:t>APLICATIVO DE SMARTPHONE</w:t>
+      </w:r>
+    </w:p>
+    <w:p>
+      <w:r>
+        <w:t xml:space="preserve">Cada vez mais, as pessoas se conectam a Internet através de seus smartphones (FENAINFO, 2016). Assim sendo, um aplicativo que possibilite consultar seu saldo, além de outras informações, é definitivamente um complemento muito interessante ao sistema. Portanto, será desenvolvido um aplicativo para </w:t>
       </w:r>
       <w:r>
         <w:rPr>
           <w:i/>
         </w:rPr>
-        <w:t>Web</w:t>
-      </w:r>
-      <w:r>
+        <w:t xml:space="preserve">Android </w:t>
+      </w:r>
+      <w:r>
+        <w:t xml:space="preserve">que propicie tal funcionalidade. A ideia é que o usuário possa exercer um controle de forma mais ágil sobre o seu balanço, consultando-o com poucos toques na tela de seu aparelho pessoal. </w:t>
+      </w:r>
+    </w:p>
+    <w:p>
+      <w:pPr>
         <w:rPr>
           <w:i/>
         </w:rPr>
-        <w:t xml:space="preserve"> </w:t>
-      </w:r>
-      <w:r>
-        <w:t>(OFICINA DA NET, 2007)</w:t>
-      </w:r>
-      <w:r>
-        <w:t>.</w:t>
-      </w:r>
-    </w:p>
-    <w:p>
-      <w:r>
-        <w:t xml:space="preserve">A fim de proporcionar maior mobilidade e segurança, um </w:t>
-      </w:r>
-      <w:r>
+      </w:pPr>
+    </w:p>
+    <w:p>
+      <w:pPr>
         <w:rPr>
           <w:i/>
         </w:rPr>
-        <w:t>script</w:t>
-      </w:r>
-      <w:r>
-        <w:t xml:space="preserve"> realizará a tarefa de criar a base de dados, suas tabelas, colunas e usuários. Desta forma, caso seja necessário recriar a base de dados, o </w:t>
-      </w:r>
-      <w:r>
+      </w:pPr>
+    </w:p>
+    <w:p>
+      <w:pPr>
         <w:rPr>
           <w:i/>
         </w:rPr>
-        <w:t>script</w:t>
-      </w:r>
-      <w:r>
-        <w:t xml:space="preserve"> se encarregará facilmente de fazê-lo.</w:t>
-      </w:r>
-      <w:r>
-        <w:t xml:space="preserve"> </w:t>
-      </w:r>
+      </w:pPr>
     </w:p>
     <w:p/>
     <w:p>
       <w:pPr>
-        <w:pStyle w:val="Heading3"/>
-        <w:rPr>
-          <w:i/>
-        </w:rPr>
-      </w:pPr>
-      <w:bookmarkStart w:id="11" w:name="_GoBack"/>
-      <w:bookmarkEnd w:id="11"/>
-      <w:r>
-        <w:t xml:space="preserve">SERVIDOR DE </w:t>
-      </w:r>
-      <w:r>
-        <w:rPr>
-          <w:i/>
-        </w:rPr>
-        <w:t>EMAIL</w:t>
+        <w:pStyle w:val="Heading1"/>
+      </w:pPr>
+      <w:r>
+        <w:t>DESENVOLVIMENTO</w:t>
       </w:r>
     </w:p>
     <w:p/>
-    <w:p/>
-    <w:p>
-      <w:pPr>
-        <w:ind w:firstLine="0"/>
-      </w:pPr>
-    </w:p>
-    <w:p/>
-    <w:p>
-      <w:pPr>
-        <w:pStyle w:val="Heading2"/>
-      </w:pPr>
-      <w:bookmarkStart w:id="12" w:name="_Toc462059146"/>
-      <w:r>
-        <w:lastRenderedPageBreak/>
-        <w:t>CLIENTE</w:t>
-      </w:r>
-      <w:bookmarkEnd w:id="12"/>
-      <w:r>
-        <w:t xml:space="preserve"> </w:t>
-      </w:r>
-    </w:p>
-    <w:p/>
-    <w:p/>
     <w:p>
       <w:pPr>
         <w:pStyle w:val="Heading1"/>
       </w:pPr>
-      <w:r>
-        <w:t>DESENVOLVIMENTO</w:t>
-      </w:r>
-    </w:p>
-    <w:p/>
-    <w:p>
-      <w:pPr>
-        <w:pStyle w:val="Heading1"/>
-      </w:pPr>
-      <w:bookmarkStart w:id="13" w:name="_Toc451798345"/>
-      <w:bookmarkStart w:id="14" w:name="_Toc462059147"/>
+      <w:bookmarkStart w:id="9" w:name="_Toc451798345"/>
+      <w:bookmarkStart w:id="10" w:name="_Toc462059147"/>
       <w:r>
         <w:t>Resultados</w:t>
       </w:r>
-      <w:bookmarkEnd w:id="13"/>
-      <w:bookmarkEnd w:id="14"/>
+      <w:bookmarkEnd w:id="9"/>
+      <w:bookmarkEnd w:id="10"/>
     </w:p>
     <w:p>
       <w:pPr>
@@ -3259,16 +3818,16 @@
       <w:pPr>
         <w:pStyle w:val="Heading1"/>
       </w:pPr>
-      <w:bookmarkStart w:id="15" w:name="_Toc451798346"/>
-      <w:bookmarkStart w:id="16" w:name="_Toc462059148"/>
+      <w:bookmarkStart w:id="11" w:name="_Toc462059148"/>
+      <w:bookmarkStart w:id="12" w:name="_Toc451798346"/>
       <w:r>
         <w:t>Conclusão</w:t>
       </w:r>
-      <w:bookmarkEnd w:id="16"/>
+      <w:bookmarkEnd w:id="11"/>
       <w:r>
         <w:t xml:space="preserve"> </w:t>
       </w:r>
-      <w:bookmarkEnd w:id="15"/>
+      <w:bookmarkEnd w:id="12"/>
     </w:p>
     <w:p>
       <w:pPr>
@@ -3397,13 +3956,13 @@
       <w:pPr>
         <w:pStyle w:val="Heading1"/>
       </w:pPr>
-      <w:bookmarkStart w:id="17" w:name="_Toc451798347"/>
-      <w:bookmarkStart w:id="18" w:name="_Toc462059149"/>
+      <w:bookmarkStart w:id="13" w:name="_Toc451798347"/>
+      <w:bookmarkStart w:id="14" w:name="_Toc462059149"/>
       <w:r>
         <w:t>Referências</w:t>
       </w:r>
-      <w:bookmarkEnd w:id="17"/>
-      <w:bookmarkEnd w:id="18"/>
+      <w:bookmarkEnd w:id="13"/>
+      <w:bookmarkEnd w:id="14"/>
     </w:p>
     <w:p/>
     <w:p/>
@@ -3568,7 +4127,7 @@
         </w:rPr>
         <w:t>(2016). Disponível em: &lt;</w:t>
       </w:r>
-      <w:hyperlink r:id="rId12" w:history="1">
+      <w:hyperlink r:id="rId14" w:history="1">
         <w:r>
           <w:rPr>
             <w:rStyle w:val="Hyperlink"/>
@@ -3604,53 +4163,35 @@
         <w:rPr>
           <w:rFonts w:ascii="Arial" w:hAnsi="Arial" w:cs="Arial"/>
         </w:rPr>
-        <w:t xml:space="preserve">NÁJIA FURLAN. </w:t>
+        <w:t xml:space="preserve">PRÓ-REITORIA DE PLANEJAMENTO, FINANÇAS E ORÇAMENTOS (PROPLAN). </w:t>
       </w:r>
       <w:r>
         <w:rPr>
           <w:rFonts w:ascii="Arial" w:hAnsi="Arial" w:cs="Arial"/>
           <w:b/>
         </w:rPr>
-        <w:t xml:space="preserve">Alunos da UFPR cobram investimentos em infra-estrutura. </w:t>
+        <w:t xml:space="preserve">Relatório de Atividades UFPR 2014. </w:t>
       </w:r>
       <w:r>
         <w:rPr>
           <w:rFonts w:ascii="Arial" w:hAnsi="Arial" w:cs="Arial"/>
         </w:rPr>
-        <w:t>Tribuna Paraná</w:t>
-      </w:r>
-      <w:r>
-        <w:rPr>
-          <w:rFonts w:ascii="Arial" w:hAnsi="Arial" w:cs="Arial"/>
-        </w:rPr>
-        <w:t>,</w:t>
-      </w:r>
-      <w:r>
-        <w:rPr>
-          <w:rFonts w:ascii="Arial" w:hAnsi="Arial" w:cs="Arial"/>
-        </w:rPr>
-        <w:t xml:space="preserve"> 2005.</w:t>
-      </w:r>
-      <w:r>
-        <w:rPr>
-          <w:rFonts w:ascii="Arial" w:hAnsi="Arial" w:cs="Arial"/>
-        </w:rPr>
-        <w:t xml:space="preserve"> Disponível em: &lt;</w:t>
-      </w:r>
-      <w:hyperlink r:id="rId13" w:history="1">
+        <w:t xml:space="preserve">Disponível em: &lt; </w:t>
+      </w:r>
+      <w:hyperlink r:id="rId15" w:history="1">
         <w:r>
           <w:rPr>
             <w:rStyle w:val="Hyperlink"/>
             <w:rFonts w:ascii="Arial" w:hAnsi="Arial" w:cs="Arial"/>
           </w:rPr>
-          <w:t>http://www.tribunapr.com.br/noticias/parana/alunos-da-ufpr-cobram-investimentos-em-infra-estrutura/</w:t>
+          <w:t>http://acervodigital.ufpr.br/bitstream/handle/1884/40654/relatorio_de_atividades_2014.pdf?sequence=1&amp;isAllowed=y</w:t>
         </w:r>
       </w:hyperlink>
       <w:r>
         <w:rPr>
           <w:rFonts w:ascii="Arial" w:hAnsi="Arial" w:cs="Arial"/>
         </w:rPr>
-        <w:t xml:space="preserve">&gt; Acesso em: 08 set. 2016. </w:t>
+        <w:t>&gt; Acesso em 08 set. 2016.</w:t>
       </w:r>
     </w:p>
     <w:p>
@@ -3666,35 +4207,53 @@
         <w:rPr>
           <w:rFonts w:ascii="Arial" w:hAnsi="Arial" w:cs="Arial"/>
         </w:rPr>
-        <w:t xml:space="preserve">ELISÂNGELA ROCHA DA COSTA. </w:t>
+        <w:t xml:space="preserve">NÁJIA FURLAN. </w:t>
       </w:r>
       <w:r>
         <w:rPr>
           <w:rFonts w:ascii="Arial" w:hAnsi="Arial" w:cs="Arial"/>
           <w:b/>
         </w:rPr>
-        <w:t xml:space="preserve">Bancos de dados relacionais </w:t>
+        <w:t xml:space="preserve">Alunos da UFPR cobram investimentos em infra-estrutura. </w:t>
       </w:r>
       <w:r>
         <w:rPr>
           <w:rFonts w:ascii="Arial" w:hAnsi="Arial" w:cs="Arial"/>
         </w:rPr>
-        <w:t>(2011). Disponível em: &lt;</w:t>
-      </w:r>
-      <w:hyperlink r:id="rId14" w:history="1">
+        <w:t>Tribuna Paraná</w:t>
+      </w:r>
+      <w:r>
+        <w:rPr>
+          <w:rFonts w:ascii="Arial" w:hAnsi="Arial" w:cs="Arial"/>
+        </w:rPr>
+        <w:t>,</w:t>
+      </w:r>
+      <w:r>
+        <w:rPr>
+          <w:rFonts w:ascii="Arial" w:hAnsi="Arial" w:cs="Arial"/>
+        </w:rPr>
+        <w:t xml:space="preserve"> 2005.</w:t>
+      </w:r>
+      <w:r>
+        <w:rPr>
+          <w:rFonts w:ascii="Arial" w:hAnsi="Arial" w:cs="Arial"/>
+        </w:rPr>
+        <w:t xml:space="preserve"> Disponível em: &lt;</w:t>
+      </w:r>
+      <w:hyperlink r:id="rId16" w:history="1">
         <w:r>
           <w:rPr>
             <w:rStyle w:val="Hyperlink"/>
             <w:rFonts w:ascii="Arial" w:hAnsi="Arial" w:cs="Arial"/>
           </w:rPr>
-          <w:t>http://www.fatecsp.br/dti/tcc/tcc0025.pdf</w:t>
+          <w:t>http://www.tribunapr.com.br/noticias/parana/alunos-da-ufpr-cobram-investimentos-em-infra-estrutura/</w:t>
         </w:r>
       </w:hyperlink>
       <w:r>
         <w:rPr>
           <w:rFonts w:ascii="Arial" w:hAnsi="Arial" w:cs="Arial"/>
         </w:rPr>
-        <w:t>&gt; Acesso em 09 set. 2016.</w:t>
+        <w:t xml:space="preserve">&gt; Acesso em: 08 set. 2016. </w:t>
       </w:r>
     </w:p>
     <w:p>
@@ -3710,27 +4269,74 @@
         <w:rPr>
           <w:rFonts w:ascii="Arial" w:hAnsi="Arial" w:cs="Arial"/>
         </w:rPr>
-        <w:t xml:space="preserve">OFICINA DA NET. </w:t>
+        <w:t xml:space="preserve">ELISÂNGELA ROCHA DA COSTA. </w:t>
       </w:r>
       <w:r>
         <w:rPr>
           <w:rFonts w:ascii="Arial" w:hAnsi="Arial" w:cs="Arial"/>
           <w:b/>
         </w:rPr>
-        <w:t xml:space="preserve">Conheça um pouco mais sobre o MySQL </w:t>
+        <w:t xml:space="preserve">Bancos de dados relacionais </w:t>
       </w:r>
       <w:r>
         <w:rPr>
           <w:rFonts w:ascii="Arial" w:hAnsi="Arial" w:cs="Arial"/>
         </w:rPr>
-        <w:t>(2007). Disponível em: &lt;</w:t>
-      </w:r>
-      <w:hyperlink r:id="rId15" w:history="1">
+        <w:t>(2011). Disponível em: &lt;</w:t>
+      </w:r>
+      <w:hyperlink r:id="rId17" w:history="1">
         <w:r>
           <w:rPr>
             <w:rStyle w:val="Hyperlink"/>
             <w:rFonts w:ascii="Arial" w:hAnsi="Arial" w:cs="Arial"/>
           </w:rPr>
+          <w:t>http://www.fatecsp.br/dti/tcc/tcc0025.pdf</w:t>
+        </w:r>
+      </w:hyperlink>
+      <w:r>
+        <w:rPr>
+          <w:rFonts w:ascii="Arial" w:hAnsi="Arial" w:cs="Arial"/>
+        </w:rPr>
+        <w:t>&gt; Acesso em 09 set. 2016.</w:t>
+      </w:r>
+      <w:bookmarkStart w:id="15" w:name="_GoBack"/>
+      <w:bookmarkEnd w:id="15"/>
+    </w:p>
+    <w:p>
+      <w:pPr>
+        <w:pStyle w:val="NormalWeb"/>
+        <w:spacing w:line="360" w:lineRule="auto"/>
+        <w:jc w:val="both"/>
+        <w:rPr>
+          <w:rFonts w:ascii="Arial" w:hAnsi="Arial" w:cs="Arial"/>
+        </w:rPr>
+      </w:pPr>
+      <w:r>
+        <w:rPr>
+          <w:rFonts w:ascii="Arial" w:hAnsi="Arial" w:cs="Arial"/>
+        </w:rPr>
+        <w:lastRenderedPageBreak/>
+        <w:t xml:space="preserve">OFICINA DA NET. </w:t>
+      </w:r>
+      <w:r>
+        <w:rPr>
+          <w:rFonts w:ascii="Arial" w:hAnsi="Arial" w:cs="Arial"/>
+          <w:b/>
+        </w:rPr>
+        <w:t xml:space="preserve">Conheça um pouco mais sobre o MySQL </w:t>
+      </w:r>
+      <w:r>
+        <w:rPr>
+          <w:rFonts w:ascii="Arial" w:hAnsi="Arial" w:cs="Arial"/>
+        </w:rPr>
+        <w:t>(2007). Disponível em: &lt;</w:t>
+      </w:r>
+      <w:hyperlink r:id="rId18" w:history="1">
+        <w:r>
+          <w:rPr>
+            <w:rStyle w:val="Hyperlink"/>
+            <w:rFonts w:ascii="Arial" w:hAnsi="Arial" w:cs="Arial"/>
+          </w:rPr>
           <w:t>https://www.oficinadanet.com.br/artigo/390/conheca_um_pouco_sobre_o_mysql</w:t>
         </w:r>
       </w:hyperlink>
@@ -3739,6 +4345,327 @@
           <w:rFonts w:ascii="Arial" w:hAnsi="Arial" w:cs="Arial"/>
         </w:rPr>
         <w:t xml:space="preserve">&gt; Acesso em 09 set. 2016. </w:t>
+      </w:r>
+    </w:p>
+    <w:p>
+      <w:pPr>
+        <w:ind w:firstLine="0"/>
+        <w:rPr>
+          <w:rFonts w:cs="Arial"/>
+        </w:rPr>
+      </w:pPr>
+      <w:r>
+        <w:rPr>
+          <w:rFonts w:cs="Arial"/>
+        </w:rPr>
+        <w:t>EMERSON ALECRIM.</w:t>
+      </w:r>
+      <w:r>
+        <w:rPr>
+          <w:rFonts w:cs="Arial"/>
+        </w:rPr>
+        <w:t xml:space="preserve"> </w:t>
+      </w:r>
+      <w:r>
+        <w:rPr>
+          <w:rFonts w:cs="Arial"/>
+          <w:b/>
+        </w:rPr>
+        <w:t>Conhecendo o Servidor Apache (HTTP Server Project)</w:t>
+      </w:r>
+      <w:r>
+        <w:rPr>
+          <w:rFonts w:cs="Arial"/>
+        </w:rPr>
+        <w:t xml:space="preserve"> (2006). Disponível em: </w:t>
+      </w:r>
+      <w:r>
+        <w:rPr>
+          <w:rFonts w:cs="Arial"/>
+        </w:rPr>
+        <w:t>&lt;</w:t>
+      </w:r>
+      <w:hyperlink r:id="rId19" w:history="1">
+        <w:r>
+          <w:rPr>
+            <w:rStyle w:val="Hyperlink"/>
+            <w:rFonts w:cs="Arial"/>
+          </w:rPr>
+          <w:t>http://www.infowester.com/servapach.php</w:t>
+        </w:r>
+      </w:hyperlink>
+      <w:r>
+        <w:rPr>
+          <w:rFonts w:cs="Arial"/>
+        </w:rPr>
+        <w:t xml:space="preserve">&gt; </w:t>
+      </w:r>
+      <w:r>
+        <w:rPr>
+          <w:rFonts w:cs="Arial"/>
+        </w:rPr>
+        <w:t xml:space="preserve"> </w:t>
+      </w:r>
+      <w:r>
+        <w:rPr>
+          <w:rFonts w:cs="Arial"/>
+        </w:rPr>
+        <w:t>Acesso em 02 set. 2016</w:t>
+      </w:r>
+    </w:p>
+    <w:p>
+      <w:pPr>
+        <w:ind w:firstLine="0"/>
+        <w:rPr>
+          <w:rFonts w:cs="Arial"/>
+        </w:rPr>
+      </w:pPr>
+    </w:p>
+    <w:p>
+      <w:pPr>
+        <w:ind w:firstLine="0"/>
+        <w:rPr>
+          <w:rFonts w:cs="Arial"/>
+        </w:rPr>
+      </w:pPr>
+      <w:r>
+        <w:rPr>
+          <w:rFonts w:cs="Arial"/>
+        </w:rPr>
+        <w:t>PYTHON HELP.</w:t>
+      </w:r>
+      <w:r>
+        <w:rPr>
+          <w:rFonts w:cs="Arial"/>
+        </w:rPr>
+        <w:t xml:space="preserve"> </w:t>
+      </w:r>
+      <w:r>
+        <w:rPr>
+          <w:rFonts w:cs="Arial"/>
+          <w:b/>
+        </w:rPr>
+        <w:t xml:space="preserve">Por que Python? </w:t>
+      </w:r>
+      <w:r>
+        <w:rPr>
+          <w:rFonts w:cs="Arial"/>
+        </w:rPr>
+        <w:t xml:space="preserve">(2012). </w:t>
+      </w:r>
+      <w:r>
+        <w:rPr>
+          <w:rFonts w:cs="Arial"/>
+        </w:rPr>
+        <w:t xml:space="preserve">Disponível </w:t>
+      </w:r>
+      <w:r>
+        <w:rPr>
+          <w:rFonts w:cs="Arial"/>
+        </w:rPr>
+        <w:t xml:space="preserve">em: &lt; </w:t>
+      </w:r>
+      <w:hyperlink r:id="rId20" w:history="1">
+        <w:r>
+          <w:rPr>
+            <w:rStyle w:val="Hyperlink"/>
+            <w:rFonts w:cs="Arial"/>
+          </w:rPr>
+          <w:t>https://pythonhelp.wordpress.com/por-que-python/</w:t>
+        </w:r>
+      </w:hyperlink>
+      <w:r>
+        <w:rPr>
+          <w:rFonts w:cs="Arial"/>
+        </w:rPr>
+        <w:t xml:space="preserve">&gt; </w:t>
+      </w:r>
+      <w:r>
+        <w:rPr>
+          <w:rFonts w:cs="Arial"/>
+        </w:rPr>
+        <w:t xml:space="preserve"> </w:t>
+      </w:r>
+      <w:r>
+        <w:rPr>
+          <w:rFonts w:cs="Arial"/>
+        </w:rPr>
+        <w:t>Acesso em 04 set. 2016.</w:t>
+      </w:r>
+    </w:p>
+    <w:p>
+      <w:pPr>
+        <w:ind w:firstLine="0"/>
+        <w:rPr>
+          <w:rFonts w:cs="Arial"/>
+        </w:rPr>
+      </w:pPr>
+    </w:p>
+    <w:p>
+      <w:pPr>
+        <w:ind w:firstLine="0"/>
+      </w:pPr>
+      <w:r>
+        <w:rPr>
+          <w:rFonts w:cs="Arial"/>
+        </w:rPr>
+        <w:t xml:space="preserve">MARCO A. S. MÁXIMO. </w:t>
+      </w:r>
+      <w:r>
+        <w:rPr>
+          <w:rFonts w:cs="Arial"/>
+          <w:b/>
+        </w:rPr>
+        <w:t>Servidor de email com SMTP, POP, IMAP, quota e MySQL</w:t>
+      </w:r>
+      <w:r>
+        <w:rPr>
+          <w:b/>
+        </w:rPr>
+        <w:t xml:space="preserve">. </w:t>
+      </w:r>
+      <w:r>
+        <w:t>VIVA O LINUX, 2003. Disponível em: &lt;</w:t>
+      </w:r>
+      <w:hyperlink r:id="rId21" w:history="1">
+        <w:r>
+          <w:rPr>
+            <w:rStyle w:val="Hyperlink"/>
+          </w:rPr>
+          <w:t>https://www.vivaolinux.com.br/artigo/Servidor-de-email-com-SMTP-POP-IMAP-quota-e-MySQL/</w:t>
+        </w:r>
+      </w:hyperlink>
+      <w:r>
+        <w:t xml:space="preserve">&gt; Acesso em </w:t>
+      </w:r>
+      <w:r>
+        <w:t>04 set. 2016.</w:t>
+      </w:r>
+    </w:p>
+    <w:p>
+      <w:pPr>
+        <w:ind w:firstLine="0"/>
+        <w:jc w:val="left"/>
+      </w:pPr>
+    </w:p>
+    <w:p>
+      <w:pPr>
+        <w:ind w:firstLine="0"/>
+      </w:pPr>
+      <w:proofErr w:type="gramStart"/>
+      <w:r>
+        <w:rPr>
+          <w:lang w:val="en-US"/>
+        </w:rPr>
+        <w:t>UNIVERSITY O</w:t>
+      </w:r>
+      <w:r>
+        <w:rPr>
+          <w:lang w:val="en-US"/>
+        </w:rPr>
+        <w:t>F LUXEMBOURG.</w:t>
+      </w:r>
+      <w:proofErr w:type="gramEnd"/>
+      <w:r>
+        <w:rPr>
+          <w:lang w:val="en-US"/>
+        </w:rPr>
+        <w:t xml:space="preserve"> </w:t>
+      </w:r>
+      <w:r>
+        <w:rPr>
+          <w:b/>
+          <w:lang w:val="en-US"/>
+        </w:rPr>
+        <w:t>University Restaurant/University Restaurant</w:t>
+      </w:r>
+      <w:r>
+        <w:rPr>
+          <w:b/>
+          <w:lang w:val="en-US"/>
+        </w:rPr>
+        <w:t xml:space="preserve"> </w:t>
+      </w:r>
+      <w:r>
+        <w:rPr>
+          <w:b/>
+          <w:lang w:val="en-US"/>
+        </w:rPr>
+        <w:t>Card</w:t>
+      </w:r>
+      <w:r>
+        <w:rPr>
+          <w:b/>
+          <w:lang w:val="en-US"/>
+        </w:rPr>
+        <w:t>.</w:t>
+      </w:r>
+      <w:r>
+        <w:rPr>
+          <w:lang w:val="en-US"/>
+        </w:rPr>
+        <w:t xml:space="preserve"> </w:t>
+      </w:r>
+      <w:r>
+        <w:t>Disponível e</w:t>
+      </w:r>
+      <w:r>
+        <w:t>m: &lt;</w:t>
+      </w:r>
+      <w:hyperlink r:id="rId22" w:history="1">
+        <w:r>
+          <w:rPr>
+            <w:rStyle w:val="Hyperlink"/>
+          </w:rPr>
+          <w:t>http://wwwen.uni.lu/students/useful_information_from_a_to_z/university_restaurant_university_restaurant_card</w:t>
+        </w:r>
+      </w:hyperlink>
+      <w:r>
+        <w:t>&gt; Acesso em 06 set. 2016.</w:t>
+      </w:r>
+    </w:p>
+    <w:p>
+      <w:pPr>
+        <w:ind w:firstLine="0"/>
+      </w:pPr>
+    </w:p>
+    <w:p>
+      <w:pPr>
+        <w:ind w:firstLine="0"/>
+      </w:pPr>
+      <w:r>
+        <w:t xml:space="preserve">FENAINFO. </w:t>
+      </w:r>
+      <w:r>
+        <w:rPr>
+          <w:rStyle w:val="titinterna"/>
+          <w:b/>
+        </w:rPr>
+        <w:t>Com aumento do uso de smartphones e tablets, gestão de dispositivos vai decolar</w:t>
+      </w:r>
+      <w:r>
+        <w:rPr>
+          <w:rStyle w:val="titinterna"/>
+          <w:b/>
+        </w:rPr>
+        <w:t>.</w:t>
+      </w:r>
+      <w:r>
+        <w:rPr>
+          <w:rStyle w:val="titinterna"/>
+        </w:rPr>
+        <w:t xml:space="preserve">  Disponível em: &lt;</w:t>
+      </w:r>
+      <w:hyperlink r:id="rId23" w:history="1">
+        <w:r>
+          <w:rPr>
+            <w:rStyle w:val="Hyperlink"/>
+          </w:rPr>
+          <w:t>http://fenainfo.org.br/info_ler.php?id=43556</w:t>
+        </w:r>
+      </w:hyperlink>
+      <w:r>
+        <w:t xml:space="preserve">&gt; Acesso em 04 set. 2016 </w:t>
       </w:r>
     </w:p>
     <w:p>
@@ -3747,36 +4674,12 @@
         <w:ind w:firstLine="0"/>
         <w:jc w:val="left"/>
       </w:pPr>
-      <w:r>
-        <w:br w:type="page"/>
-      </w:r>
     </w:p>
     <w:p>
       <w:pPr>
         <w:spacing w:line="240" w:lineRule="auto"/>
         <w:ind w:firstLine="0"/>
         <w:jc w:val="left"/>
-      </w:pPr>
-    </w:p>
-    <w:p>
-      <w:pPr>
-        <w:spacing w:line="240" w:lineRule="auto"/>
-        <w:ind w:firstLine="0"/>
-        <w:jc w:val="left"/>
-      </w:pPr>
-    </w:p>
-    <w:p>
-      <w:pPr>
-        <w:spacing w:line="240" w:lineRule="auto"/>
-        <w:ind w:firstLine="0"/>
-        <w:jc w:val="left"/>
-      </w:pPr>
-    </w:p>
-    <w:p>
-      <w:pPr>
-        <w:spacing w:line="240" w:lineRule="auto"/>
-        <w:ind w:firstLine="0"/>
-        <w:jc w:val="left"/>
         <w:rPr>
           <w:sz w:val="22"/>
         </w:rPr>
@@ -3786,11 +4689,11 @@
       <w:pPr>
         <w:pStyle w:val="Heading1"/>
       </w:pPr>
-      <w:bookmarkStart w:id="19" w:name="_Toc462059150"/>
+      <w:bookmarkStart w:id="16" w:name="_Toc462059150"/>
       <w:r>
         <w:t>Anexos</w:t>
       </w:r>
-      <w:bookmarkEnd w:id="19"/>
+      <w:bookmarkEnd w:id="16"/>
     </w:p>
     <w:p/>
     <w:p/>
@@ -3798,21 +4701,22 @@
       <w:pPr>
         <w:pStyle w:val="Heading2"/>
       </w:pPr>
-      <w:bookmarkStart w:id="20" w:name="_Toc462059151"/>
+      <w:bookmarkStart w:id="17" w:name="_Toc462059151"/>
       <w:r>
         <w:t>Anexo A</w:t>
       </w:r>
-      <w:bookmarkEnd w:id="20"/>
+      <w:bookmarkEnd w:id="17"/>
     </w:p>
     <w:p>
       <w:pPr>
         <w:pStyle w:val="Heading2"/>
       </w:pPr>
-      <w:bookmarkStart w:id="21" w:name="_Toc462059152"/>
-      <w:r>
+      <w:bookmarkStart w:id="18" w:name="_Toc462059152"/>
+      <w:r>
+        <w:lastRenderedPageBreak/>
         <w:t>Anexo B</w:t>
       </w:r>
-      <w:bookmarkEnd w:id="21"/>
+      <w:bookmarkEnd w:id="18"/>
     </w:p>
     <w:p>
       <w:pPr>
@@ -3836,8 +4740,8 @@
       </w:r>
     </w:p>
     <w:sectPr>
-      <w:headerReference w:type="default" r:id="rId16"/>
-      <w:footerReference w:type="default" r:id="rId17"/>
+      <w:headerReference w:type="default" r:id="rId24"/>
+      <w:footerReference w:type="default" r:id="rId25"/>
       <w:pgSz w:w="12240" w:h="15840"/>
       <w:pgMar w:top="1417" w:right="1701" w:bottom="1417" w:left="1701" w:header="708" w:footer="708" w:gutter="0"/>
       <w:cols w:space="720"/>
@@ -3927,7 +4831,7 @@
           <w:rPr>
             <w:noProof/>
           </w:rPr>
-          <w:t>7</w:t>
+          <w:t>3</w:t>
         </w:r>
         <w:r>
           <w:rPr>
@@ -4024,7 +4928,7 @@
   <w:abstractNum w:abstractNumId="1">
     <w:nsid w:val="0EB55BDA"/>
     <w:multiLevelType w:val="multilevel"/>
-    <w:tmpl w:val="85326D54"/>
+    <w:tmpl w:val="64B4E39C"/>
     <w:lvl w:ilvl="0">
       <w:start w:val="1"/>
       <w:numFmt w:val="decimal"/>
@@ -5340,6 +6244,11 @@
       <w:szCs w:val="16"/>
     </w:rPr>
   </w:style>
+  <w:style w:type="character" w:customStyle="1" w:styleId="titinterna">
+    <w:name w:val="tit_interna"/>
+    <w:basedOn w:val="DefaultParagraphFont"/>
+    <w:rsid w:val="004A5617"/>
+  </w:style>
 </w:styles>
 </file>
 
@@ -6087,6 +6996,11 @@
       <w:sz w:val="16"/>
       <w:szCs w:val="16"/>
     </w:rPr>
+  </w:style>
+  <w:style w:type="character" w:customStyle="1" w:styleId="titinterna">
+    <w:name w:val="tit_interna"/>
+    <w:basedOn w:val="DefaultParagraphFont"/>
+    <w:rsid w:val="004A5617"/>
   </w:style>
 </w:styles>
 </file>
@@ -6357,7 +7271,7 @@
 </file>
 
 <file path=customXml/itemProps1.xml><?xml version="1.0" encoding="utf-8"?>
-<ds:datastoreItem xmlns:ds="http://schemas.openxmlformats.org/officeDocument/2006/customXml" ds:itemID="{ADA6DFC9-A64A-4C5C-B60B-2E781AA49386}">
+<ds:datastoreItem xmlns:ds="http://schemas.openxmlformats.org/officeDocument/2006/customXml" ds:itemID="{E011327A-2792-414C-9DDF-149ED99C1B05}">
   <ds:schemaRefs>
     <ds:schemaRef ds:uri="http://schemas.openxmlformats.org/officeDocument/2006/bibliography"/>
   </ds:schemaRefs>

</xml_diff>